<commit_message>
Documento Formacion de grupos
</commit_message>
<xml_diff>
--- a/Documentos/Conformación De Grupo LevaCorp.docx
+++ b/Documentos/Conformación De Grupo LevaCorp.docx
@@ -6,7 +6,7 @@
       <w:pPr>
         <w:jc w:val="center"/>
         <w:rPr>
-          <w:rFonts w:ascii="Arial" w:hAnsi="Arial" w:cs="Arial"/>
+          <w:rFonts w:cs="Arial"/>
           <w:b/>
           <w:sz w:val="28"/>
           <w:szCs w:val="24"/>
@@ -14,7 +14,7 @@
       </w:pPr>
       <w:r>
         <w:rPr>
-          <w:rFonts w:ascii="Arial" w:hAnsi="Arial" w:cs="Arial"/>
+          <w:rFonts w:cs="Arial"/>
           <w:b/>
           <w:sz w:val="28"/>
           <w:szCs w:val="24"/>
@@ -23,7 +23,7 @@
       </w:r>
       <w:r>
         <w:rPr>
-          <w:rFonts w:ascii="Arial" w:hAnsi="Arial" w:cs="Arial"/>
+          <w:rFonts w:cs="Arial"/>
           <w:b/>
           <w:sz w:val="28"/>
           <w:szCs w:val="24"/>
@@ -35,332 +35,19 @@
       <w:pPr>
         <w:jc w:val="center"/>
         <w:rPr>
-          <w:rFonts w:ascii="Arial" w:hAnsi="Arial" w:cs="Arial"/>
-          <w:sz w:val="28"/>
-          <w:szCs w:val="24"/>
-        </w:rPr>
-      </w:pPr>
-    </w:p>
-    <w:p>
-      <w:pPr>
-        <w:jc w:val="center"/>
-        <w:rPr>
-          <w:rFonts w:ascii="Arial" w:hAnsi="Arial" w:cs="Arial"/>
+          <w:rFonts w:cs="Arial"/>
           <w:b/>
-          <w:sz w:val="28"/>
-          <w:szCs w:val="24"/>
-        </w:rPr>
-      </w:pPr>
-    </w:p>
-    <w:p>
-      <w:pPr>
-        <w:jc w:val="center"/>
-        <w:rPr>
-          <w:rFonts w:ascii="Arial" w:hAnsi="Arial" w:cs="Arial"/>
-          <w:b/>
-          <w:sz w:val="24"/>
-          <w:szCs w:val="24"/>
-        </w:rPr>
-      </w:pPr>
-    </w:p>
-    <w:p>
-      <w:pPr>
-        <w:jc w:val="center"/>
-        <w:rPr>
-          <w:rFonts w:ascii="Arial" w:hAnsi="Arial" w:cs="Arial"/>
-          <w:b/>
-          <w:sz w:val="24"/>
-          <w:szCs w:val="24"/>
-        </w:rPr>
-      </w:pPr>
-    </w:p>
-    <w:p>
-      <w:pPr>
-        <w:jc w:val="center"/>
-        <w:rPr>
-          <w:rFonts w:ascii="Arial" w:hAnsi="Arial" w:cs="Arial"/>
-          <w:b/>
-          <w:sz w:val="24"/>
-          <w:szCs w:val="24"/>
-        </w:rPr>
-      </w:pPr>
-    </w:p>
-    <w:p>
-      <w:pPr>
-        <w:jc w:val="center"/>
-        <w:rPr>
-          <w:rFonts w:ascii="Arial" w:hAnsi="Arial" w:cs="Arial"/>
-          <w:b/>
-          <w:sz w:val="24"/>
-          <w:szCs w:val="24"/>
-        </w:rPr>
-      </w:pPr>
-    </w:p>
-    <w:p>
-      <w:pPr>
-        <w:jc w:val="center"/>
-        <w:rPr>
-          <w:rFonts w:ascii="Arial" w:hAnsi="Arial" w:cs="Arial"/>
-          <w:b/>
-          <w:sz w:val="24"/>
-          <w:szCs w:val="24"/>
-        </w:rPr>
-      </w:pPr>
-      <w:r>
-        <w:rPr>
-          <w:rFonts w:ascii="Arial" w:hAnsi="Arial" w:cs="Arial"/>
-          <w:b/>
-          <w:sz w:val="24"/>
-          <w:szCs w:val="24"/>
-        </w:rPr>
-        <w:t>Integrantes:</w:t>
-      </w:r>
-    </w:p>
-    <w:p>
-      <w:pPr>
-        <w:jc w:val="center"/>
-        <w:rPr>
-          <w:rFonts w:ascii="Arial" w:hAnsi="Arial" w:cs="Arial"/>
-          <w:sz w:val="24"/>
-          <w:szCs w:val="24"/>
-        </w:rPr>
-      </w:pPr>
-      <w:r>
-        <w:rPr>
-          <w:rFonts w:ascii="Arial" w:hAnsi="Arial" w:cs="Arial"/>
-          <w:sz w:val="24"/>
-          <w:szCs w:val="24"/>
-        </w:rPr>
-        <w:t>Daniel Fernando Gómez</w:t>
-      </w:r>
-    </w:p>
-    <w:p>
-      <w:pPr>
-        <w:jc w:val="center"/>
-        <w:rPr>
-          <w:rFonts w:ascii="Arial" w:hAnsi="Arial" w:cs="Arial"/>
-          <w:sz w:val="24"/>
-          <w:szCs w:val="24"/>
-        </w:rPr>
-      </w:pPr>
-      <w:r>
-        <w:rPr>
-          <w:rFonts w:ascii="Arial" w:hAnsi="Arial" w:cs="Arial"/>
-          <w:sz w:val="24"/>
-          <w:szCs w:val="24"/>
-        </w:rPr>
-        <w:t>Juan Camilo Forero</w:t>
-      </w:r>
-    </w:p>
-    <w:p>
-      <w:pPr>
-        <w:jc w:val="center"/>
-        <w:rPr>
-          <w:rFonts w:ascii="Arial" w:hAnsi="Arial" w:cs="Arial"/>
-          <w:sz w:val="24"/>
-          <w:szCs w:val="24"/>
-        </w:rPr>
-      </w:pPr>
-      <w:r>
-        <w:rPr>
-          <w:rFonts w:ascii="Arial" w:hAnsi="Arial" w:cs="Arial"/>
-          <w:sz w:val="24"/>
-          <w:szCs w:val="24"/>
-        </w:rPr>
-        <w:t>Leidy Vanesa Fernández</w:t>
-      </w:r>
-    </w:p>
-    <w:p>
-      <w:pPr>
-        <w:jc w:val="center"/>
-        <w:rPr>
-          <w:rFonts w:ascii="Arial" w:hAnsi="Arial" w:cs="Arial"/>
-          <w:sz w:val="24"/>
-          <w:szCs w:val="24"/>
-        </w:rPr>
-      </w:pPr>
-      <w:r>
-        <w:rPr>
-          <w:rFonts w:ascii="Arial" w:hAnsi="Arial" w:cs="Arial"/>
-          <w:sz w:val="24"/>
-          <w:szCs w:val="24"/>
-        </w:rPr>
-        <w:t>Daniel Bravo</w:t>
-      </w:r>
-    </w:p>
-    <w:p>
-      <w:pPr>
-        <w:jc w:val="center"/>
-        <w:rPr>
-          <w:rFonts w:ascii="Arial" w:hAnsi="Arial" w:cs="Arial"/>
-          <w:sz w:val="24"/>
-          <w:szCs w:val="24"/>
-        </w:rPr>
-      </w:pPr>
-    </w:p>
-    <w:p>
-      <w:pPr>
-        <w:jc w:val="center"/>
-        <w:rPr>
-          <w:rFonts w:ascii="Arial" w:hAnsi="Arial" w:cs="Arial"/>
-          <w:sz w:val="24"/>
-          <w:szCs w:val="24"/>
-        </w:rPr>
-      </w:pPr>
-    </w:p>
-    <w:p>
-      <w:pPr>
-        <w:jc w:val="center"/>
-        <w:rPr>
-          <w:rFonts w:ascii="Arial" w:hAnsi="Arial" w:cs="Arial"/>
-          <w:sz w:val="24"/>
-          <w:szCs w:val="24"/>
-        </w:rPr>
-      </w:pPr>
-    </w:p>
-    <w:p>
-      <w:pPr>
-        <w:jc w:val="center"/>
-        <w:rPr>
-          <w:rFonts w:ascii="Arial" w:hAnsi="Arial" w:cs="Arial"/>
-          <w:sz w:val="24"/>
-          <w:szCs w:val="24"/>
-        </w:rPr>
-      </w:pPr>
-    </w:p>
-    <w:p>
-      <w:pPr>
-        <w:jc w:val="center"/>
-        <w:rPr>
-          <w:rFonts w:ascii="Arial" w:hAnsi="Arial" w:cs="Arial"/>
-          <w:sz w:val="24"/>
-          <w:szCs w:val="24"/>
-        </w:rPr>
-      </w:pPr>
-    </w:p>
-    <w:p>
-      <w:pPr>
-        <w:jc w:val="center"/>
-        <w:rPr>
-          <w:rFonts w:ascii="Arial" w:hAnsi="Arial" w:cs="Arial"/>
-          <w:sz w:val="24"/>
-          <w:szCs w:val="24"/>
-        </w:rPr>
-      </w:pPr>
-    </w:p>
-    <w:p>
-      <w:pPr>
-        <w:jc w:val="center"/>
-        <w:rPr>
-          <w:rFonts w:ascii="Arial" w:hAnsi="Arial" w:cs="Arial"/>
-          <w:sz w:val="24"/>
-          <w:szCs w:val="24"/>
-        </w:rPr>
-      </w:pPr>
-    </w:p>
-    <w:p>
-      <w:pPr>
-        <w:jc w:val="center"/>
-        <w:rPr>
-          <w:rFonts w:ascii="Arial" w:hAnsi="Arial" w:cs="Arial"/>
-          <w:sz w:val="24"/>
-          <w:szCs w:val="24"/>
-        </w:rPr>
-      </w:pPr>
-      <w:r>
-        <w:rPr>
-          <w:rFonts w:ascii="Arial" w:hAnsi="Arial" w:cs="Arial"/>
-          <w:b/>
-          <w:sz w:val="24"/>
-          <w:szCs w:val="24"/>
-        </w:rPr>
-        <w:t>Docente</w:t>
-      </w:r>
-      <w:r>
-        <w:rPr>
-          <w:rFonts w:ascii="Arial" w:hAnsi="Arial" w:cs="Arial"/>
-          <w:sz w:val="24"/>
-          <w:szCs w:val="24"/>
-        </w:rPr>
-        <w:t>:</w:t>
-      </w:r>
-    </w:p>
-    <w:p>
-      <w:pPr>
-        <w:jc w:val="center"/>
-        <w:rPr>
-          <w:rFonts w:ascii="Arial" w:hAnsi="Arial" w:cs="Arial"/>
-          <w:sz w:val="24"/>
-          <w:szCs w:val="24"/>
-        </w:rPr>
-      </w:pPr>
-      <w:r>
-        <w:rPr>
-          <w:rFonts w:ascii="Arial" w:hAnsi="Arial" w:cs="Arial"/>
-          <w:sz w:val="24"/>
-          <w:szCs w:val="24"/>
-        </w:rPr>
-        <w:t>PhD. Miguel Ángel Niño</w:t>
-      </w:r>
-    </w:p>
-    <w:p>
-      <w:pPr>
-        <w:jc w:val="center"/>
-        <w:rPr>
-          <w:rFonts w:ascii="Arial" w:hAnsi="Arial" w:cs="Arial"/>
-          <w:sz w:val="24"/>
-          <w:szCs w:val="24"/>
-        </w:rPr>
-      </w:pPr>
-    </w:p>
-    <w:p>
-      <w:pPr>
-        <w:jc w:val="center"/>
-        <w:rPr>
-          <w:rFonts w:ascii="Arial" w:hAnsi="Arial" w:cs="Arial"/>
-          <w:sz w:val="24"/>
-          <w:szCs w:val="24"/>
-        </w:rPr>
-      </w:pPr>
-    </w:p>
-    <w:p>
-      <w:pPr>
-        <w:jc w:val="center"/>
-        <w:rPr>
-          <w:rFonts w:ascii="Arial" w:hAnsi="Arial" w:cs="Arial"/>
-          <w:sz w:val="24"/>
-          <w:szCs w:val="24"/>
-        </w:rPr>
-      </w:pPr>
-    </w:p>
-    <w:p>
-      <w:pPr>
-        <w:jc w:val="center"/>
-        <w:rPr>
-          <w:rFonts w:ascii="Arial" w:hAnsi="Arial" w:cs="Arial"/>
-          <w:sz w:val="24"/>
-          <w:szCs w:val="24"/>
-        </w:rPr>
-      </w:pPr>
-    </w:p>
-    <w:p>
-      <w:pPr>
-        <w:jc w:val="center"/>
-        <w:rPr>
-          <w:rFonts w:ascii="Arial" w:hAnsi="Arial" w:cs="Arial"/>
-          <w:sz w:val="24"/>
-          <w:szCs w:val="24"/>
-        </w:rPr>
-      </w:pPr>
-      <w:r>
-        <w:rPr>
-          <w:rFonts w:ascii="Arial" w:hAnsi="Arial" w:cs="Arial"/>
+          <w:szCs w:val="24"/>
+        </w:rPr>
+      </w:pPr>
+      <w:r>
+        <w:rPr>
+          <w:rFonts w:cs="Arial"/>
           <w:noProof/>
-          <w:sz w:val="24"/>
           <w:szCs w:val="24"/>
         </w:rPr>
         <w:drawing>
-          <wp:inline distT="0" distB="0" distL="0" distR="0" wp14:anchorId="23122681" wp14:editId="0A5BF151">
+          <wp:inline distT="0" distB="0" distL="0" distR="0" wp14:anchorId="7DDDBF13" wp14:editId="3EF84000">
             <wp:extent cx="1766916" cy="2480945"/>
             <wp:effectExtent l="0" t="0" r="0" b="0"/>
             <wp:docPr id="1" name="Imagen 1" descr="C:\Users\daniel\Pictures\universidad.png"/>
@@ -377,7 +64,7 @@
                     </pic:cNvPicPr>
                   </pic:nvPicPr>
                   <pic:blipFill>
-                    <a:blip r:embed="rId5" cstate="print">
+                    <a:blip r:embed="rId6" cstate="print">
                       <a:extLst>
                         <a:ext uri="{28A0092B-C50C-407E-A947-70E740481C1C}">
                           <a14:useLocalDpi xmlns:a14="http://schemas.microsoft.com/office/drawing/2010/main" val="0"/>
@@ -413,8 +100,8 @@
       <w:pPr>
         <w:jc w:val="center"/>
         <w:rPr>
-          <w:rFonts w:ascii="Arial" w:hAnsi="Arial" w:cs="Arial"/>
-          <w:sz w:val="24"/>
+          <w:rFonts w:cs="Arial"/>
+          <w:b/>
           <w:szCs w:val="24"/>
         </w:rPr>
       </w:pPr>
@@ -423,25 +110,180 @@
       <w:pPr>
         <w:jc w:val="center"/>
         <w:rPr>
-          <w:rFonts w:ascii="Arial" w:hAnsi="Arial" w:cs="Arial"/>
-          <w:sz w:val="24"/>
-          <w:szCs w:val="24"/>
-        </w:rPr>
-      </w:pPr>
+          <w:rFonts w:cs="Arial"/>
+          <w:b/>
+          <w:szCs w:val="24"/>
+        </w:rPr>
+      </w:pPr>
+      <w:r>
+        <w:rPr>
+          <w:rFonts w:cs="Arial"/>
+          <w:b/>
+          <w:szCs w:val="24"/>
+        </w:rPr>
+        <w:t>Integrantes:</w:t>
+      </w:r>
     </w:p>
     <w:p>
       <w:pPr>
         <w:jc w:val="center"/>
         <w:rPr>
-          <w:rFonts w:ascii="Arial" w:hAnsi="Arial" w:cs="Arial"/>
-          <w:sz w:val="24"/>
-          <w:szCs w:val="24"/>
-        </w:rPr>
-      </w:pPr>
-      <w:r>
-        <w:rPr>
-          <w:rFonts w:ascii="Arial" w:hAnsi="Arial" w:cs="Arial"/>
-          <w:sz w:val="24"/>
+          <w:rFonts w:cs="Arial"/>
+          <w:szCs w:val="24"/>
+        </w:rPr>
+      </w:pPr>
+      <w:r>
+        <w:rPr>
+          <w:rFonts w:cs="Arial"/>
+          <w:szCs w:val="24"/>
+        </w:rPr>
+        <w:t>Daniel Fernando Gómez</w:t>
+      </w:r>
+    </w:p>
+    <w:p>
+      <w:pPr>
+        <w:jc w:val="center"/>
+        <w:rPr>
+          <w:rFonts w:cs="Arial"/>
+          <w:szCs w:val="24"/>
+        </w:rPr>
+      </w:pPr>
+      <w:r>
+        <w:rPr>
+          <w:rFonts w:cs="Arial"/>
+          <w:szCs w:val="24"/>
+        </w:rPr>
+        <w:t>Juan Camilo Forero</w:t>
+      </w:r>
+    </w:p>
+    <w:p>
+      <w:pPr>
+        <w:jc w:val="center"/>
+        <w:rPr>
+          <w:rFonts w:cs="Arial"/>
+          <w:szCs w:val="24"/>
+        </w:rPr>
+      </w:pPr>
+      <w:r>
+        <w:rPr>
+          <w:rFonts w:cs="Arial"/>
+          <w:szCs w:val="24"/>
+        </w:rPr>
+        <w:t>Leidy Vanesa Fernández</w:t>
+      </w:r>
+    </w:p>
+    <w:p>
+      <w:pPr>
+        <w:jc w:val="center"/>
+        <w:rPr>
+          <w:rFonts w:cs="Arial"/>
+          <w:szCs w:val="24"/>
+        </w:rPr>
+      </w:pPr>
+      <w:r>
+        <w:rPr>
+          <w:rFonts w:cs="Arial"/>
+          <w:szCs w:val="24"/>
+        </w:rPr>
+        <w:t>Daniel Bravo</w:t>
+      </w:r>
+    </w:p>
+    <w:p>
+      <w:pPr>
+        <w:jc w:val="left"/>
+        <w:rPr>
+          <w:rFonts w:cs="Arial"/>
+          <w:szCs w:val="24"/>
+        </w:rPr>
+      </w:pPr>
+    </w:p>
+    <w:p>
+      <w:pPr>
+        <w:jc w:val="center"/>
+        <w:rPr>
+          <w:rFonts w:cs="Arial"/>
+          <w:szCs w:val="24"/>
+        </w:rPr>
+      </w:pPr>
+    </w:p>
+    <w:p>
+      <w:pPr>
+        <w:jc w:val="center"/>
+        <w:rPr>
+          <w:rFonts w:cs="Arial"/>
+          <w:szCs w:val="24"/>
+        </w:rPr>
+      </w:pPr>
+      <w:r>
+        <w:rPr>
+          <w:rFonts w:cs="Arial"/>
+          <w:b/>
+          <w:szCs w:val="24"/>
+        </w:rPr>
+        <w:t>Docente</w:t>
+      </w:r>
+      <w:r>
+        <w:rPr>
+          <w:rFonts w:cs="Arial"/>
+          <w:szCs w:val="24"/>
+        </w:rPr>
+        <w:t>:</w:t>
+      </w:r>
+    </w:p>
+    <w:p>
+      <w:pPr>
+        <w:jc w:val="center"/>
+        <w:rPr>
+          <w:rFonts w:cs="Arial"/>
+          <w:szCs w:val="24"/>
+        </w:rPr>
+      </w:pPr>
+      <w:r>
+        <w:rPr>
+          <w:rFonts w:cs="Arial"/>
+          <w:szCs w:val="24"/>
+        </w:rPr>
+        <w:t>PhD. Miguel Ángel Niño</w:t>
+      </w:r>
+    </w:p>
+    <w:p>
+      <w:pPr>
+        <w:jc w:val="center"/>
+        <w:rPr>
+          <w:rFonts w:cs="Arial"/>
+          <w:szCs w:val="24"/>
+        </w:rPr>
+      </w:pPr>
+    </w:p>
+    <w:p>
+      <w:pPr>
+        <w:jc w:val="center"/>
+        <w:rPr>
+          <w:rFonts w:cs="Arial"/>
+          <w:szCs w:val="24"/>
+        </w:rPr>
+      </w:pPr>
+    </w:p>
+    <w:p>
+      <w:pPr>
+        <w:jc w:val="center"/>
+        <w:rPr>
+          <w:rFonts w:cs="Arial"/>
+          <w:szCs w:val="24"/>
+        </w:rPr>
+      </w:pPr>
+    </w:p>
+    <w:p>
+      <w:pPr>
+        <w:jc w:val="center"/>
+        <w:rPr>
+          <w:rFonts w:cs="Arial"/>
+          <w:szCs w:val="24"/>
+        </w:rPr>
+      </w:pPr>
+      <w:r>
+        <w:rPr>
+          <w:rFonts w:cs="Arial"/>
           <w:szCs w:val="24"/>
         </w:rPr>
         <w:t>Universidad del cauca</w:t>
@@ -451,15 +293,13 @@
       <w:pPr>
         <w:jc w:val="center"/>
         <w:rPr>
-          <w:rFonts w:ascii="Arial" w:hAnsi="Arial" w:cs="Arial"/>
-          <w:sz w:val="24"/>
-          <w:szCs w:val="24"/>
-        </w:rPr>
-      </w:pPr>
-      <w:r>
-        <w:rPr>
-          <w:rFonts w:ascii="Arial" w:hAnsi="Arial" w:cs="Arial"/>
-          <w:sz w:val="24"/>
+          <w:rFonts w:cs="Arial"/>
+          <w:szCs w:val="24"/>
+        </w:rPr>
+      </w:pPr>
+      <w:r>
+        <w:rPr>
+          <w:rFonts w:cs="Arial"/>
           <w:szCs w:val="24"/>
         </w:rPr>
         <w:t>Facultad de ingeniería electrónica y telecomunicaciones</w:t>
@@ -469,15 +309,13 @@
       <w:pPr>
         <w:jc w:val="center"/>
         <w:rPr>
-          <w:rFonts w:ascii="Arial" w:hAnsi="Arial" w:cs="Arial"/>
-          <w:sz w:val="24"/>
-          <w:szCs w:val="24"/>
-        </w:rPr>
-      </w:pPr>
-      <w:r>
-        <w:rPr>
-          <w:rFonts w:ascii="Arial" w:hAnsi="Arial" w:cs="Arial"/>
-          <w:sz w:val="24"/>
+          <w:rFonts w:cs="Arial"/>
+          <w:szCs w:val="24"/>
+        </w:rPr>
+      </w:pPr>
+      <w:r>
+        <w:rPr>
+          <w:rFonts w:cs="Arial"/>
           <w:szCs w:val="24"/>
         </w:rPr>
         <w:t>Programa de ingeniería de sistemas</w:t>
@@ -487,15 +325,13 @@
       <w:pPr>
         <w:jc w:val="center"/>
         <w:rPr>
-          <w:rFonts w:ascii="Arial" w:hAnsi="Arial" w:cs="Arial"/>
-          <w:sz w:val="24"/>
-          <w:szCs w:val="24"/>
-        </w:rPr>
-      </w:pPr>
-      <w:r>
-        <w:rPr>
-          <w:rFonts w:ascii="Arial" w:hAnsi="Arial" w:cs="Arial"/>
-          <w:sz w:val="24"/>
+          <w:rFonts w:cs="Arial"/>
+          <w:szCs w:val="24"/>
+        </w:rPr>
+      </w:pPr>
+      <w:r>
+        <w:rPr>
+          <w:rFonts w:cs="Arial"/>
           <w:szCs w:val="24"/>
         </w:rPr>
         <w:t>Proyecto I</w:t>
@@ -505,55 +341,48 @@
       <w:pPr>
         <w:jc w:val="center"/>
         <w:rPr>
-          <w:rFonts w:ascii="Arial" w:hAnsi="Arial" w:cs="Arial"/>
-          <w:sz w:val="24"/>
-          <w:szCs w:val="24"/>
-        </w:rPr>
-      </w:pPr>
-      <w:r>
-        <w:rPr>
-          <w:rFonts w:ascii="Arial" w:hAnsi="Arial" w:cs="Arial"/>
-          <w:sz w:val="24"/>
+          <w:rFonts w:cs="Arial"/>
+          <w:szCs w:val="24"/>
+        </w:rPr>
+      </w:pPr>
+      <w:r>
+        <w:rPr>
+          <w:rFonts w:cs="Arial"/>
           <w:szCs w:val="24"/>
         </w:rPr>
         <w:t xml:space="preserve">Popayán, </w:t>
       </w:r>
       <w:r>
         <w:rPr>
-          <w:rFonts w:ascii="Arial" w:hAnsi="Arial" w:cs="Arial"/>
-          <w:sz w:val="24"/>
+          <w:rFonts w:cs="Arial"/>
           <w:szCs w:val="24"/>
         </w:rPr>
         <w:t>mayo</w:t>
       </w:r>
       <w:r>
         <w:rPr>
-          <w:rFonts w:ascii="Arial" w:hAnsi="Arial" w:cs="Arial"/>
-          <w:sz w:val="24"/>
+          <w:rFonts w:cs="Arial"/>
           <w:szCs w:val="24"/>
         </w:rPr>
         <w:t xml:space="preserve"> </w:t>
       </w:r>
       <w:r>
         <w:rPr>
-          <w:rFonts w:ascii="Arial" w:hAnsi="Arial" w:cs="Arial"/>
-          <w:sz w:val="24"/>
+          <w:rFonts w:cs="Arial"/>
           <w:szCs w:val="24"/>
         </w:rPr>
         <w:t>5</w:t>
       </w:r>
       <w:r>
         <w:rPr>
-          <w:rFonts w:ascii="Arial" w:hAnsi="Arial" w:cs="Arial"/>
-          <w:sz w:val="24"/>
+          <w:rFonts w:cs="Arial"/>
           <w:szCs w:val="24"/>
         </w:rPr>
         <w:t xml:space="preserve"> de 201</w:t>
       </w:r>
       <w:r>
         <w:rPr>
-          <w:rFonts w:ascii="Arial" w:hAnsi="Arial" w:cs="Arial"/>
-          <w:sz w:val="24"/>
+          <w:rFonts w:cs="Arial"/>
           <w:szCs w:val="24"/>
         </w:rPr>
         <w:t>9</w:t>
@@ -563,621 +392,1055 @@
       <w:pPr>
         <w:jc w:val="center"/>
         <w:rPr>
-          <w:rFonts w:ascii="Arial" w:hAnsi="Arial" w:cs="Arial"/>
-          <w:sz w:val="24"/>
-          <w:szCs w:val="24"/>
-        </w:rPr>
-      </w:pPr>
+          <w:rFonts w:cs="Arial"/>
+          <w:b/>
+          <w:szCs w:val="24"/>
+        </w:rPr>
+      </w:pPr>
+      <w:r>
+        <w:rPr>
+          <w:rFonts w:cs="Arial"/>
+          <w:b/>
+          <w:szCs w:val="24"/>
+        </w:rPr>
+        <w:t>Tabla de Contenidos</w:t>
+      </w:r>
     </w:p>
     <w:p>
       <w:pPr>
         <w:jc w:val="center"/>
         <w:rPr>
-          <w:rFonts w:ascii="Arial" w:hAnsi="Arial" w:cs="Arial"/>
-          <w:sz w:val="24"/>
-          <w:szCs w:val="24"/>
-        </w:rPr>
-      </w:pPr>
-    </w:p>
+          <w:rFonts w:cs="Arial"/>
+          <w:szCs w:val="24"/>
+        </w:rPr>
+      </w:pPr>
+    </w:p>
+    <w:sdt>
+      <w:sdtPr>
+        <w:rPr>
+          <w:lang w:val="es-ES"/>
+        </w:rPr>
+        <w:id w:val="-1351863924"/>
+        <w:docPartObj>
+          <w:docPartGallery w:val="Table of Contents"/>
+          <w:docPartUnique/>
+        </w:docPartObj>
+      </w:sdtPr>
+      <w:sdtEndPr>
+        <w:rPr>
+          <w:b/>
+          <w:bCs/>
+        </w:rPr>
+      </w:sdtEndPr>
+      <w:sdtContent>
+        <w:p>
+          <w:pPr>
+            <w:rPr>
+              <w:rFonts w:cs="Arial"/>
+              <w:sz w:val="28"/>
+              <w:szCs w:val="28"/>
+            </w:rPr>
+          </w:pPr>
+          <w:r>
+            <w:rPr>
+              <w:rFonts w:cs="Arial"/>
+              <w:sz w:val="28"/>
+              <w:szCs w:val="28"/>
+              <w:lang w:val="es-ES"/>
+            </w:rPr>
+            <w:t>Contenido</w:t>
+          </w:r>
+        </w:p>
+        <w:p>
+          <w:pPr>
+            <w:pStyle w:val="TDC1"/>
+            <w:tabs>
+              <w:tab w:val="right" w:leader="dot" w:pos="8828"/>
+            </w:tabs>
+            <w:rPr>
+              <w:rFonts w:eastAsiaTheme="minorEastAsia" w:cs="Arial"/>
+              <w:noProof/>
+              <w:sz w:val="28"/>
+              <w:szCs w:val="28"/>
+              <w:lang w:eastAsia="es-CO"/>
+            </w:rPr>
+          </w:pPr>
+          <w:r>
+            <w:rPr>
+              <w:rFonts w:cs="Arial"/>
+              <w:sz w:val="28"/>
+              <w:szCs w:val="28"/>
+            </w:rPr>
+            <w:fldChar w:fldCharType="begin"/>
+          </w:r>
+          <w:r>
+            <w:rPr>
+              <w:rFonts w:cs="Arial"/>
+              <w:sz w:val="28"/>
+              <w:szCs w:val="28"/>
+            </w:rPr>
+            <w:instrText xml:space="preserve"> TOC \o "1-3" \h \z \u </w:instrText>
+          </w:r>
+          <w:r>
+            <w:rPr>
+              <w:rFonts w:cs="Arial"/>
+              <w:sz w:val="28"/>
+              <w:szCs w:val="28"/>
+            </w:rPr>
+            <w:fldChar w:fldCharType="separate"/>
+          </w:r>
+          <w:hyperlink w:anchor="_Toc7891184" w:history="1">
+            <w:r>
+              <w:rPr>
+                <w:rStyle w:val="Hipervnculo"/>
+                <w:rFonts w:cs="Arial"/>
+                <w:noProof/>
+                <w:sz w:val="28"/>
+                <w:szCs w:val="28"/>
+              </w:rPr>
+              <w:t>Visión</w:t>
+            </w:r>
+            <w:r>
+              <w:rPr>
+                <w:rFonts w:cs="Arial"/>
+                <w:noProof/>
+                <w:webHidden/>
+                <w:sz w:val="28"/>
+                <w:szCs w:val="28"/>
+              </w:rPr>
+              <w:tab/>
+            </w:r>
+            <w:r>
+              <w:rPr>
+                <w:rFonts w:cs="Arial"/>
+                <w:noProof/>
+                <w:webHidden/>
+                <w:sz w:val="28"/>
+                <w:szCs w:val="28"/>
+              </w:rPr>
+              <w:fldChar w:fldCharType="begin"/>
+            </w:r>
+            <w:r>
+              <w:rPr>
+                <w:rFonts w:cs="Arial"/>
+                <w:noProof/>
+                <w:webHidden/>
+                <w:sz w:val="28"/>
+                <w:szCs w:val="28"/>
+              </w:rPr>
+              <w:instrText xml:space="preserve"> PAGEREF _Toc7891184 \h </w:instrText>
+            </w:r>
+            <w:r>
+              <w:rPr>
+                <w:rFonts w:cs="Arial"/>
+                <w:noProof/>
+                <w:webHidden/>
+                <w:sz w:val="28"/>
+                <w:szCs w:val="28"/>
+              </w:rPr>
+            </w:r>
+            <w:r>
+              <w:rPr>
+                <w:rFonts w:cs="Arial"/>
+                <w:noProof/>
+                <w:webHidden/>
+                <w:sz w:val="28"/>
+                <w:szCs w:val="28"/>
+              </w:rPr>
+              <w:fldChar w:fldCharType="separate"/>
+            </w:r>
+            <w:r>
+              <w:rPr>
+                <w:rFonts w:cs="Arial"/>
+                <w:noProof/>
+                <w:webHidden/>
+                <w:sz w:val="28"/>
+                <w:szCs w:val="28"/>
+              </w:rPr>
+              <w:t>3</w:t>
+            </w:r>
+            <w:r>
+              <w:rPr>
+                <w:rFonts w:cs="Arial"/>
+                <w:noProof/>
+                <w:webHidden/>
+                <w:sz w:val="28"/>
+                <w:szCs w:val="28"/>
+              </w:rPr>
+              <w:fldChar w:fldCharType="end"/>
+            </w:r>
+          </w:hyperlink>
+        </w:p>
+        <w:p>
+          <w:pPr>
+            <w:pStyle w:val="TDC1"/>
+            <w:tabs>
+              <w:tab w:val="right" w:leader="dot" w:pos="8828"/>
+            </w:tabs>
+            <w:rPr>
+              <w:rFonts w:eastAsiaTheme="minorEastAsia" w:cs="Arial"/>
+              <w:noProof/>
+              <w:sz w:val="28"/>
+              <w:szCs w:val="28"/>
+              <w:lang w:eastAsia="es-CO"/>
+            </w:rPr>
+          </w:pPr>
+          <w:hyperlink w:anchor="_Toc7891185" w:history="1">
+            <w:r>
+              <w:rPr>
+                <w:rStyle w:val="Hipervnculo"/>
+                <w:rFonts w:cs="Arial"/>
+                <w:noProof/>
+                <w:sz w:val="28"/>
+                <w:szCs w:val="28"/>
+              </w:rPr>
+              <w:t>Misión</w:t>
+            </w:r>
+            <w:r>
+              <w:rPr>
+                <w:rFonts w:cs="Arial"/>
+                <w:noProof/>
+                <w:webHidden/>
+                <w:sz w:val="28"/>
+                <w:szCs w:val="28"/>
+              </w:rPr>
+              <w:tab/>
+            </w:r>
+            <w:r>
+              <w:rPr>
+                <w:rFonts w:cs="Arial"/>
+                <w:noProof/>
+                <w:webHidden/>
+                <w:sz w:val="28"/>
+                <w:szCs w:val="28"/>
+              </w:rPr>
+              <w:fldChar w:fldCharType="begin"/>
+            </w:r>
+            <w:r>
+              <w:rPr>
+                <w:rFonts w:cs="Arial"/>
+                <w:noProof/>
+                <w:webHidden/>
+                <w:sz w:val="28"/>
+                <w:szCs w:val="28"/>
+              </w:rPr>
+              <w:instrText xml:space="preserve"> PAGEREF _Toc7891185 \h </w:instrText>
+            </w:r>
+            <w:r>
+              <w:rPr>
+                <w:rFonts w:cs="Arial"/>
+                <w:noProof/>
+                <w:webHidden/>
+                <w:sz w:val="28"/>
+                <w:szCs w:val="28"/>
+              </w:rPr>
+            </w:r>
+            <w:r>
+              <w:rPr>
+                <w:rFonts w:cs="Arial"/>
+                <w:noProof/>
+                <w:webHidden/>
+                <w:sz w:val="28"/>
+                <w:szCs w:val="28"/>
+              </w:rPr>
+              <w:fldChar w:fldCharType="separate"/>
+            </w:r>
+            <w:r>
+              <w:rPr>
+                <w:rFonts w:cs="Arial"/>
+                <w:noProof/>
+                <w:webHidden/>
+                <w:sz w:val="28"/>
+                <w:szCs w:val="28"/>
+              </w:rPr>
+              <w:t>3</w:t>
+            </w:r>
+            <w:r>
+              <w:rPr>
+                <w:rFonts w:cs="Arial"/>
+                <w:noProof/>
+                <w:webHidden/>
+                <w:sz w:val="28"/>
+                <w:szCs w:val="28"/>
+              </w:rPr>
+              <w:fldChar w:fldCharType="end"/>
+            </w:r>
+          </w:hyperlink>
+        </w:p>
+        <w:p>
+          <w:pPr>
+            <w:pStyle w:val="TDC1"/>
+            <w:tabs>
+              <w:tab w:val="right" w:leader="dot" w:pos="8828"/>
+            </w:tabs>
+            <w:rPr>
+              <w:rFonts w:eastAsiaTheme="minorEastAsia" w:cs="Arial"/>
+              <w:noProof/>
+              <w:sz w:val="28"/>
+              <w:szCs w:val="28"/>
+              <w:lang w:eastAsia="es-CO"/>
+            </w:rPr>
+          </w:pPr>
+          <w:hyperlink w:anchor="_Toc7891186" w:history="1">
+            <w:r>
+              <w:rPr>
+                <w:rStyle w:val="Hipervnculo"/>
+                <w:rFonts w:cs="Arial"/>
+                <w:noProof/>
+                <w:sz w:val="28"/>
+                <w:szCs w:val="28"/>
+              </w:rPr>
+              <w:t>Políticas</w:t>
+            </w:r>
+            <w:r>
+              <w:rPr>
+                <w:rFonts w:cs="Arial"/>
+                <w:noProof/>
+                <w:webHidden/>
+                <w:sz w:val="28"/>
+                <w:szCs w:val="28"/>
+              </w:rPr>
+              <w:tab/>
+            </w:r>
+            <w:r>
+              <w:rPr>
+                <w:rFonts w:cs="Arial"/>
+                <w:noProof/>
+                <w:webHidden/>
+                <w:sz w:val="28"/>
+                <w:szCs w:val="28"/>
+              </w:rPr>
+              <w:fldChar w:fldCharType="begin"/>
+            </w:r>
+            <w:r>
+              <w:rPr>
+                <w:rFonts w:cs="Arial"/>
+                <w:noProof/>
+                <w:webHidden/>
+                <w:sz w:val="28"/>
+                <w:szCs w:val="28"/>
+              </w:rPr>
+              <w:instrText xml:space="preserve"> PAGEREF _Toc7891186 \h </w:instrText>
+            </w:r>
+            <w:r>
+              <w:rPr>
+                <w:rFonts w:cs="Arial"/>
+                <w:noProof/>
+                <w:webHidden/>
+                <w:sz w:val="28"/>
+                <w:szCs w:val="28"/>
+              </w:rPr>
+            </w:r>
+            <w:r>
+              <w:rPr>
+                <w:rFonts w:cs="Arial"/>
+                <w:noProof/>
+                <w:webHidden/>
+                <w:sz w:val="28"/>
+                <w:szCs w:val="28"/>
+              </w:rPr>
+              <w:fldChar w:fldCharType="separate"/>
+            </w:r>
+            <w:r>
+              <w:rPr>
+                <w:rFonts w:cs="Arial"/>
+                <w:noProof/>
+                <w:webHidden/>
+                <w:sz w:val="28"/>
+                <w:szCs w:val="28"/>
+              </w:rPr>
+              <w:t>3</w:t>
+            </w:r>
+            <w:r>
+              <w:rPr>
+                <w:rFonts w:cs="Arial"/>
+                <w:noProof/>
+                <w:webHidden/>
+                <w:sz w:val="28"/>
+                <w:szCs w:val="28"/>
+              </w:rPr>
+              <w:fldChar w:fldCharType="end"/>
+            </w:r>
+          </w:hyperlink>
+        </w:p>
+        <w:p>
+          <w:pPr>
+            <w:pStyle w:val="TDC1"/>
+            <w:tabs>
+              <w:tab w:val="right" w:leader="dot" w:pos="8828"/>
+            </w:tabs>
+            <w:rPr>
+              <w:rFonts w:eastAsiaTheme="minorEastAsia" w:cs="Arial"/>
+              <w:noProof/>
+              <w:sz w:val="28"/>
+              <w:szCs w:val="28"/>
+              <w:lang w:eastAsia="es-CO"/>
+            </w:rPr>
+          </w:pPr>
+          <w:hyperlink w:anchor="_Toc7891187" w:history="1">
+            <w:r>
+              <w:rPr>
+                <w:rStyle w:val="Hipervnculo"/>
+                <w:rFonts w:cs="Arial"/>
+                <w:noProof/>
+                <w:sz w:val="28"/>
+                <w:szCs w:val="28"/>
+              </w:rPr>
+              <w:t>Valores</w:t>
+            </w:r>
+            <w:r>
+              <w:rPr>
+                <w:rFonts w:cs="Arial"/>
+                <w:noProof/>
+                <w:webHidden/>
+                <w:sz w:val="28"/>
+                <w:szCs w:val="28"/>
+              </w:rPr>
+              <w:tab/>
+            </w:r>
+            <w:r>
+              <w:rPr>
+                <w:rFonts w:cs="Arial"/>
+                <w:noProof/>
+                <w:webHidden/>
+                <w:sz w:val="28"/>
+                <w:szCs w:val="28"/>
+              </w:rPr>
+              <w:fldChar w:fldCharType="begin"/>
+            </w:r>
+            <w:r>
+              <w:rPr>
+                <w:rFonts w:cs="Arial"/>
+                <w:noProof/>
+                <w:webHidden/>
+                <w:sz w:val="28"/>
+                <w:szCs w:val="28"/>
+              </w:rPr>
+              <w:instrText xml:space="preserve"> PAGEREF _Toc7891187 \h </w:instrText>
+            </w:r>
+            <w:r>
+              <w:rPr>
+                <w:rFonts w:cs="Arial"/>
+                <w:noProof/>
+                <w:webHidden/>
+                <w:sz w:val="28"/>
+                <w:szCs w:val="28"/>
+              </w:rPr>
+            </w:r>
+            <w:r>
+              <w:rPr>
+                <w:rFonts w:cs="Arial"/>
+                <w:noProof/>
+                <w:webHidden/>
+                <w:sz w:val="28"/>
+                <w:szCs w:val="28"/>
+              </w:rPr>
+              <w:fldChar w:fldCharType="separate"/>
+            </w:r>
+            <w:r>
+              <w:rPr>
+                <w:rFonts w:cs="Arial"/>
+                <w:noProof/>
+                <w:webHidden/>
+                <w:sz w:val="28"/>
+                <w:szCs w:val="28"/>
+              </w:rPr>
+              <w:t>3</w:t>
+            </w:r>
+            <w:r>
+              <w:rPr>
+                <w:rFonts w:cs="Arial"/>
+                <w:noProof/>
+                <w:webHidden/>
+                <w:sz w:val="28"/>
+                <w:szCs w:val="28"/>
+              </w:rPr>
+              <w:fldChar w:fldCharType="end"/>
+            </w:r>
+          </w:hyperlink>
+        </w:p>
+        <w:p>
+          <w:pPr>
+            <w:pStyle w:val="TDC1"/>
+            <w:tabs>
+              <w:tab w:val="right" w:leader="dot" w:pos="8828"/>
+            </w:tabs>
+            <w:rPr>
+              <w:rFonts w:eastAsiaTheme="minorEastAsia" w:cs="Arial"/>
+              <w:noProof/>
+              <w:sz w:val="28"/>
+              <w:szCs w:val="28"/>
+              <w:lang w:eastAsia="es-CO"/>
+            </w:rPr>
+          </w:pPr>
+          <w:hyperlink w:anchor="_Toc7891188" w:history="1">
+            <w:r>
+              <w:rPr>
+                <w:rStyle w:val="Hipervnculo"/>
+                <w:rFonts w:cs="Arial"/>
+                <w:noProof/>
+                <w:sz w:val="28"/>
+                <w:szCs w:val="28"/>
+              </w:rPr>
+              <w:t>Objetivos</w:t>
+            </w:r>
+            <w:r>
+              <w:rPr>
+                <w:rFonts w:cs="Arial"/>
+                <w:noProof/>
+                <w:webHidden/>
+                <w:sz w:val="28"/>
+                <w:szCs w:val="28"/>
+              </w:rPr>
+              <w:tab/>
+            </w:r>
+            <w:r>
+              <w:rPr>
+                <w:rFonts w:cs="Arial"/>
+                <w:noProof/>
+                <w:webHidden/>
+                <w:sz w:val="28"/>
+                <w:szCs w:val="28"/>
+              </w:rPr>
+              <w:fldChar w:fldCharType="begin"/>
+            </w:r>
+            <w:r>
+              <w:rPr>
+                <w:rFonts w:cs="Arial"/>
+                <w:noProof/>
+                <w:webHidden/>
+                <w:sz w:val="28"/>
+                <w:szCs w:val="28"/>
+              </w:rPr>
+              <w:instrText xml:space="preserve"> PAGEREF _Toc7891188 \h </w:instrText>
+            </w:r>
+            <w:r>
+              <w:rPr>
+                <w:rFonts w:cs="Arial"/>
+                <w:noProof/>
+                <w:webHidden/>
+                <w:sz w:val="28"/>
+                <w:szCs w:val="28"/>
+              </w:rPr>
+            </w:r>
+            <w:r>
+              <w:rPr>
+                <w:rFonts w:cs="Arial"/>
+                <w:noProof/>
+                <w:webHidden/>
+                <w:sz w:val="28"/>
+                <w:szCs w:val="28"/>
+              </w:rPr>
+              <w:fldChar w:fldCharType="separate"/>
+            </w:r>
+            <w:r>
+              <w:rPr>
+                <w:rFonts w:cs="Arial"/>
+                <w:noProof/>
+                <w:webHidden/>
+                <w:sz w:val="28"/>
+                <w:szCs w:val="28"/>
+              </w:rPr>
+              <w:t>4</w:t>
+            </w:r>
+            <w:r>
+              <w:rPr>
+                <w:rFonts w:cs="Arial"/>
+                <w:noProof/>
+                <w:webHidden/>
+                <w:sz w:val="28"/>
+                <w:szCs w:val="28"/>
+              </w:rPr>
+              <w:fldChar w:fldCharType="end"/>
+            </w:r>
+          </w:hyperlink>
+        </w:p>
+        <w:p>
+          <w:pPr>
+            <w:pStyle w:val="TDC1"/>
+            <w:tabs>
+              <w:tab w:val="right" w:leader="dot" w:pos="8828"/>
+            </w:tabs>
+            <w:rPr>
+              <w:rFonts w:eastAsiaTheme="minorEastAsia" w:cs="Arial"/>
+              <w:noProof/>
+              <w:sz w:val="28"/>
+              <w:szCs w:val="28"/>
+              <w:lang w:eastAsia="es-CO"/>
+            </w:rPr>
+          </w:pPr>
+          <w:hyperlink w:anchor="_Toc7891189" w:history="1">
+            <w:r>
+              <w:rPr>
+                <w:rStyle w:val="Hipervnculo"/>
+                <w:rFonts w:cs="Arial"/>
+                <w:noProof/>
+                <w:sz w:val="28"/>
+                <w:szCs w:val="28"/>
+              </w:rPr>
+              <w:t>Definición de roles</w:t>
+            </w:r>
+            <w:r>
+              <w:rPr>
+                <w:rFonts w:cs="Arial"/>
+                <w:noProof/>
+                <w:webHidden/>
+                <w:sz w:val="28"/>
+                <w:szCs w:val="28"/>
+              </w:rPr>
+              <w:tab/>
+            </w:r>
+            <w:r>
+              <w:rPr>
+                <w:rFonts w:cs="Arial"/>
+                <w:noProof/>
+                <w:webHidden/>
+                <w:sz w:val="28"/>
+                <w:szCs w:val="28"/>
+              </w:rPr>
+              <w:fldChar w:fldCharType="begin"/>
+            </w:r>
+            <w:r>
+              <w:rPr>
+                <w:rFonts w:cs="Arial"/>
+                <w:noProof/>
+                <w:webHidden/>
+                <w:sz w:val="28"/>
+                <w:szCs w:val="28"/>
+              </w:rPr>
+              <w:instrText xml:space="preserve"> PAGEREF _Toc7891189 \h </w:instrText>
+            </w:r>
+            <w:r>
+              <w:rPr>
+                <w:rFonts w:cs="Arial"/>
+                <w:noProof/>
+                <w:webHidden/>
+                <w:sz w:val="28"/>
+                <w:szCs w:val="28"/>
+              </w:rPr>
+            </w:r>
+            <w:r>
+              <w:rPr>
+                <w:rFonts w:cs="Arial"/>
+                <w:noProof/>
+                <w:webHidden/>
+                <w:sz w:val="28"/>
+                <w:szCs w:val="28"/>
+              </w:rPr>
+              <w:fldChar w:fldCharType="separate"/>
+            </w:r>
+            <w:r>
+              <w:rPr>
+                <w:rFonts w:cs="Arial"/>
+                <w:noProof/>
+                <w:webHidden/>
+                <w:sz w:val="28"/>
+                <w:szCs w:val="28"/>
+              </w:rPr>
+              <w:t>4</w:t>
+            </w:r>
+            <w:r>
+              <w:rPr>
+                <w:rFonts w:cs="Arial"/>
+                <w:noProof/>
+                <w:webHidden/>
+                <w:sz w:val="28"/>
+                <w:szCs w:val="28"/>
+              </w:rPr>
+              <w:fldChar w:fldCharType="end"/>
+            </w:r>
+          </w:hyperlink>
+        </w:p>
+        <w:p>
+          <w:pPr>
+            <w:pStyle w:val="TDC1"/>
+            <w:tabs>
+              <w:tab w:val="right" w:leader="dot" w:pos="8828"/>
+            </w:tabs>
+            <w:rPr>
+              <w:rFonts w:eastAsiaTheme="minorEastAsia" w:cs="Arial"/>
+              <w:noProof/>
+              <w:sz w:val="28"/>
+              <w:szCs w:val="28"/>
+              <w:lang w:eastAsia="es-CO"/>
+            </w:rPr>
+          </w:pPr>
+          <w:hyperlink w:anchor="_Toc7891190" w:history="1">
+            <w:r>
+              <w:rPr>
+                <w:rStyle w:val="Hipervnculo"/>
+                <w:rFonts w:cs="Arial"/>
+                <w:noProof/>
+                <w:sz w:val="28"/>
+                <w:szCs w:val="28"/>
+              </w:rPr>
+              <w:t>Calendario de trabajo</w:t>
+            </w:r>
+            <w:r>
+              <w:rPr>
+                <w:rFonts w:cs="Arial"/>
+                <w:noProof/>
+                <w:webHidden/>
+                <w:sz w:val="28"/>
+                <w:szCs w:val="28"/>
+              </w:rPr>
+              <w:tab/>
+            </w:r>
+            <w:r>
+              <w:rPr>
+                <w:rFonts w:cs="Arial"/>
+                <w:noProof/>
+                <w:webHidden/>
+                <w:sz w:val="28"/>
+                <w:szCs w:val="28"/>
+              </w:rPr>
+              <w:fldChar w:fldCharType="begin"/>
+            </w:r>
+            <w:r>
+              <w:rPr>
+                <w:rFonts w:cs="Arial"/>
+                <w:noProof/>
+                <w:webHidden/>
+                <w:sz w:val="28"/>
+                <w:szCs w:val="28"/>
+              </w:rPr>
+              <w:instrText xml:space="preserve"> PAGEREF _Toc7891190 \h </w:instrText>
+            </w:r>
+            <w:r>
+              <w:rPr>
+                <w:rFonts w:cs="Arial"/>
+                <w:noProof/>
+                <w:webHidden/>
+                <w:sz w:val="28"/>
+                <w:szCs w:val="28"/>
+              </w:rPr>
+            </w:r>
+            <w:r>
+              <w:rPr>
+                <w:rFonts w:cs="Arial"/>
+                <w:noProof/>
+                <w:webHidden/>
+                <w:sz w:val="28"/>
+                <w:szCs w:val="28"/>
+              </w:rPr>
+              <w:fldChar w:fldCharType="separate"/>
+            </w:r>
+            <w:r>
+              <w:rPr>
+                <w:rFonts w:cs="Arial"/>
+                <w:noProof/>
+                <w:webHidden/>
+                <w:sz w:val="28"/>
+                <w:szCs w:val="28"/>
+              </w:rPr>
+              <w:t>4</w:t>
+            </w:r>
+            <w:r>
+              <w:rPr>
+                <w:rFonts w:cs="Arial"/>
+                <w:noProof/>
+                <w:webHidden/>
+                <w:sz w:val="28"/>
+                <w:szCs w:val="28"/>
+              </w:rPr>
+              <w:fldChar w:fldCharType="end"/>
+            </w:r>
+          </w:hyperlink>
+        </w:p>
+        <w:p>
+          <w:r>
+            <w:rPr>
+              <w:rFonts w:cs="Arial"/>
+              <w:b/>
+              <w:bCs/>
+              <w:sz w:val="28"/>
+              <w:szCs w:val="28"/>
+              <w:lang w:val="es-ES"/>
+            </w:rPr>
+            <w:fldChar w:fldCharType="end"/>
+          </w:r>
+        </w:p>
+      </w:sdtContent>
+    </w:sdt>
     <w:p>
       <w:pPr>
         <w:jc w:val="center"/>
         <w:rPr>
-          <w:rFonts w:ascii="Arial" w:hAnsi="Arial" w:cs="Arial"/>
-          <w:sz w:val="24"/>
-          <w:szCs w:val="24"/>
-        </w:rPr>
-      </w:pPr>
-    </w:p>
-    <w:p>
-      <w:pPr>
-        <w:jc w:val="both"/>
-        <w:rPr>
-          <w:rFonts w:ascii="Arial" w:hAnsi="Arial" w:cs="Arial"/>
-          <w:sz w:val="24"/>
-          <w:szCs w:val="24"/>
-        </w:rPr>
-      </w:pPr>
-    </w:p>
-    <w:p>
-      <w:pPr>
-        <w:jc w:val="both"/>
-        <w:rPr>
-          <w:rFonts w:ascii="Arial" w:hAnsi="Arial" w:cs="Arial"/>
-          <w:sz w:val="24"/>
-          <w:szCs w:val="24"/>
-        </w:rPr>
-      </w:pPr>
-    </w:p>
-    <w:p>
-      <w:pPr>
-        <w:jc w:val="both"/>
-        <w:rPr>
-          <w:rFonts w:ascii="Arial" w:hAnsi="Arial" w:cs="Arial"/>
-          <w:sz w:val="24"/>
-          <w:szCs w:val="24"/>
-        </w:rPr>
-      </w:pPr>
-    </w:p>
-    <w:p>
-      <w:pPr>
-        <w:jc w:val="both"/>
-        <w:rPr>
-          <w:rFonts w:ascii="Arial" w:hAnsi="Arial" w:cs="Arial"/>
-          <w:sz w:val="24"/>
-          <w:szCs w:val="24"/>
-        </w:rPr>
-      </w:pPr>
-    </w:p>
-    <w:p>
-      <w:pPr>
-        <w:jc w:val="both"/>
-        <w:rPr>
-          <w:rFonts w:ascii="Arial" w:hAnsi="Arial" w:cs="Arial"/>
-          <w:sz w:val="24"/>
-          <w:szCs w:val="24"/>
-        </w:rPr>
-      </w:pPr>
-    </w:p>
-    <w:p>
-      <w:pPr>
-        <w:jc w:val="both"/>
-        <w:rPr>
-          <w:rFonts w:ascii="Arial" w:hAnsi="Arial" w:cs="Arial"/>
-          <w:sz w:val="24"/>
-          <w:szCs w:val="24"/>
-        </w:rPr>
-      </w:pPr>
-    </w:p>
-    <w:p>
-      <w:pPr>
-        <w:jc w:val="both"/>
-        <w:rPr>
-          <w:rFonts w:ascii="Arial" w:hAnsi="Arial" w:cs="Arial"/>
-          <w:sz w:val="24"/>
-          <w:szCs w:val="24"/>
-        </w:rPr>
-      </w:pPr>
-    </w:p>
-    <w:p>
-      <w:pPr>
-        <w:jc w:val="both"/>
-        <w:rPr>
-          <w:rFonts w:ascii="Arial" w:hAnsi="Arial" w:cs="Arial"/>
-          <w:sz w:val="24"/>
-          <w:szCs w:val="24"/>
-        </w:rPr>
-      </w:pPr>
-    </w:p>
-    <w:p>
-      <w:pPr>
-        <w:jc w:val="both"/>
-        <w:rPr>
-          <w:rFonts w:ascii="Arial" w:hAnsi="Arial" w:cs="Arial"/>
-          <w:sz w:val="24"/>
-          <w:szCs w:val="24"/>
-        </w:rPr>
-      </w:pPr>
-    </w:p>
-    <w:p>
-      <w:pPr>
-        <w:jc w:val="both"/>
-        <w:rPr>
-          <w:rFonts w:ascii="Arial" w:hAnsi="Arial" w:cs="Arial"/>
-          <w:sz w:val="24"/>
-          <w:szCs w:val="24"/>
-        </w:rPr>
-      </w:pPr>
-    </w:p>
-    <w:p>
-      <w:pPr>
-        <w:jc w:val="both"/>
-        <w:rPr>
-          <w:rFonts w:ascii="Arial" w:hAnsi="Arial" w:cs="Arial"/>
-          <w:sz w:val="24"/>
-          <w:szCs w:val="24"/>
-        </w:rPr>
-      </w:pPr>
-    </w:p>
-    <w:p>
-      <w:pPr>
-        <w:jc w:val="both"/>
-        <w:rPr>
-          <w:rFonts w:ascii="Arial" w:hAnsi="Arial" w:cs="Arial"/>
-          <w:sz w:val="24"/>
-          <w:szCs w:val="24"/>
-        </w:rPr>
-      </w:pPr>
-    </w:p>
-    <w:p>
-      <w:pPr>
-        <w:jc w:val="both"/>
-        <w:rPr>
-          <w:rFonts w:ascii="Arial" w:hAnsi="Arial" w:cs="Arial"/>
-          <w:sz w:val="24"/>
-          <w:szCs w:val="24"/>
-        </w:rPr>
-      </w:pPr>
-    </w:p>
-    <w:p>
-      <w:pPr>
-        <w:jc w:val="both"/>
-        <w:rPr>
-          <w:rFonts w:ascii="Arial" w:hAnsi="Arial" w:cs="Arial"/>
-          <w:sz w:val="24"/>
-          <w:szCs w:val="24"/>
-        </w:rPr>
-      </w:pPr>
-    </w:p>
-    <w:p>
-      <w:pPr>
-        <w:jc w:val="both"/>
-        <w:rPr>
-          <w:rFonts w:ascii="Arial" w:hAnsi="Arial" w:cs="Arial"/>
-          <w:sz w:val="24"/>
-          <w:szCs w:val="24"/>
-        </w:rPr>
-      </w:pPr>
-    </w:p>
-    <w:p>
-      <w:pPr>
-        <w:jc w:val="both"/>
-        <w:rPr>
-          <w:rFonts w:ascii="Arial" w:hAnsi="Arial" w:cs="Arial"/>
-          <w:sz w:val="24"/>
-          <w:szCs w:val="24"/>
-        </w:rPr>
-      </w:pPr>
-    </w:p>
-    <w:p>
-      <w:pPr>
-        <w:jc w:val="both"/>
-        <w:rPr>
-          <w:rFonts w:ascii="Arial" w:hAnsi="Arial" w:cs="Arial"/>
-          <w:sz w:val="24"/>
-          <w:szCs w:val="24"/>
-        </w:rPr>
-      </w:pPr>
-    </w:p>
-    <w:p>
-      <w:pPr>
-        <w:jc w:val="both"/>
-        <w:rPr>
-          <w:rFonts w:ascii="Arial" w:hAnsi="Arial" w:cs="Arial"/>
-          <w:sz w:val="24"/>
-          <w:szCs w:val="24"/>
-        </w:rPr>
-      </w:pPr>
-    </w:p>
-    <w:p>
-      <w:pPr>
-        <w:jc w:val="both"/>
-        <w:rPr>
-          <w:rFonts w:ascii="Arial" w:hAnsi="Arial" w:cs="Arial"/>
-          <w:sz w:val="24"/>
-          <w:szCs w:val="24"/>
-        </w:rPr>
-      </w:pPr>
-    </w:p>
-    <w:p>
-      <w:pPr>
-        <w:jc w:val="both"/>
-        <w:rPr>
-          <w:rFonts w:ascii="Arial" w:hAnsi="Arial" w:cs="Arial"/>
-          <w:sz w:val="24"/>
-          <w:szCs w:val="24"/>
-        </w:rPr>
-      </w:pPr>
-    </w:p>
-    <w:p>
-      <w:pPr>
-        <w:jc w:val="both"/>
-        <w:rPr>
-          <w:rFonts w:ascii="Arial" w:hAnsi="Arial" w:cs="Arial"/>
-          <w:sz w:val="24"/>
-          <w:szCs w:val="24"/>
-        </w:rPr>
-      </w:pPr>
-    </w:p>
-    <w:p>
-      <w:pPr>
-        <w:jc w:val="both"/>
-        <w:rPr>
-          <w:rFonts w:ascii="Arial" w:hAnsi="Arial" w:cs="Arial"/>
-          <w:sz w:val="24"/>
-          <w:szCs w:val="24"/>
-        </w:rPr>
-      </w:pPr>
-    </w:p>
-    <w:p>
-      <w:pPr>
-        <w:jc w:val="both"/>
-        <w:rPr>
-          <w:rFonts w:ascii="Arial" w:hAnsi="Arial" w:cs="Arial"/>
-          <w:sz w:val="24"/>
-          <w:szCs w:val="24"/>
-        </w:rPr>
-      </w:pPr>
-    </w:p>
-    <w:p>
-      <w:pPr>
-        <w:jc w:val="both"/>
-        <w:rPr>
-          <w:rFonts w:ascii="Arial" w:hAnsi="Arial" w:cs="Arial"/>
-          <w:sz w:val="24"/>
-          <w:szCs w:val="24"/>
-        </w:rPr>
-      </w:pPr>
-    </w:p>
-    <w:p>
-      <w:pPr>
-        <w:jc w:val="both"/>
-        <w:rPr>
-          <w:rFonts w:ascii="Arial" w:hAnsi="Arial" w:cs="Arial"/>
-          <w:sz w:val="24"/>
-          <w:szCs w:val="24"/>
-        </w:rPr>
-      </w:pPr>
-    </w:p>
-    <w:p>
-      <w:pPr>
-        <w:jc w:val="both"/>
-        <w:rPr>
-          <w:rFonts w:ascii="Arial" w:hAnsi="Arial" w:cs="Arial"/>
-          <w:sz w:val="24"/>
-          <w:szCs w:val="24"/>
-        </w:rPr>
-      </w:pPr>
-    </w:p>
-    <w:p>
-      <w:pPr>
-        <w:jc w:val="both"/>
-        <w:rPr>
-          <w:rFonts w:ascii="Arial" w:hAnsi="Arial" w:cs="Arial"/>
-          <w:sz w:val="24"/>
-          <w:szCs w:val="24"/>
-        </w:rPr>
-      </w:pPr>
-    </w:p>
-    <w:p>
-      <w:pPr>
-        <w:jc w:val="both"/>
-        <w:rPr>
-          <w:rFonts w:ascii="Arial" w:hAnsi="Arial" w:cs="Arial"/>
-          <w:sz w:val="24"/>
-          <w:szCs w:val="24"/>
-        </w:rPr>
-      </w:pPr>
-    </w:p>
-    <w:p>
-      <w:pPr>
-        <w:jc w:val="both"/>
-        <w:rPr>
-          <w:rFonts w:ascii="Arial" w:hAnsi="Arial" w:cs="Arial"/>
-          <w:sz w:val="24"/>
-          <w:szCs w:val="24"/>
-        </w:rPr>
-      </w:pPr>
-    </w:p>
-    <w:p>
-      <w:pPr>
-        <w:jc w:val="both"/>
-        <w:rPr>
-          <w:rFonts w:ascii="Arial" w:hAnsi="Arial" w:cs="Arial"/>
-          <w:sz w:val="24"/>
-          <w:szCs w:val="24"/>
-        </w:rPr>
-      </w:pPr>
-    </w:p>
-    <w:p>
-      <w:pPr>
-        <w:jc w:val="both"/>
-        <w:rPr>
-          <w:rFonts w:ascii="Arial" w:hAnsi="Arial" w:cs="Arial"/>
-          <w:sz w:val="24"/>
-          <w:szCs w:val="24"/>
-        </w:rPr>
-      </w:pPr>
-    </w:p>
-    <w:p>
-      <w:pPr>
-        <w:jc w:val="both"/>
-        <w:rPr>
-          <w:rFonts w:ascii="Arial" w:hAnsi="Arial" w:cs="Arial"/>
-          <w:sz w:val="24"/>
-          <w:szCs w:val="24"/>
-        </w:rPr>
-      </w:pPr>
-    </w:p>
-    <w:p>
-      <w:pPr>
-        <w:jc w:val="both"/>
-        <w:rPr>
-          <w:rFonts w:ascii="Arial" w:hAnsi="Arial" w:cs="Arial"/>
-          <w:sz w:val="24"/>
-          <w:szCs w:val="24"/>
-        </w:rPr>
-      </w:pPr>
-    </w:p>
-    <w:p>
-      <w:pPr>
-        <w:jc w:val="both"/>
-        <w:rPr>
-          <w:rFonts w:ascii="Arial" w:hAnsi="Arial" w:cs="Arial"/>
-          <w:sz w:val="24"/>
-          <w:szCs w:val="24"/>
-        </w:rPr>
-      </w:pPr>
-    </w:p>
-    <w:p>
-      <w:pPr>
-        <w:jc w:val="both"/>
-        <w:rPr>
-          <w:rFonts w:ascii="Arial" w:hAnsi="Arial" w:cs="Arial"/>
-          <w:sz w:val="24"/>
-          <w:szCs w:val="24"/>
-        </w:rPr>
-      </w:pPr>
-    </w:p>
-    <w:p>
-      <w:pPr>
-        <w:jc w:val="both"/>
-        <w:rPr>
-          <w:rFonts w:ascii="Arial" w:hAnsi="Arial" w:cs="Arial"/>
-          <w:sz w:val="24"/>
-          <w:szCs w:val="24"/>
-        </w:rPr>
-      </w:pPr>
-    </w:p>
-    <w:p>
-      <w:pPr>
-        <w:jc w:val="both"/>
-        <w:rPr>
-          <w:rFonts w:ascii="Arial" w:hAnsi="Arial" w:cs="Arial"/>
-          <w:sz w:val="24"/>
-          <w:szCs w:val="24"/>
-        </w:rPr>
-      </w:pPr>
-    </w:p>
-    <w:p>
-      <w:pPr>
-        <w:jc w:val="both"/>
-        <w:rPr>
-          <w:rFonts w:ascii="Arial" w:hAnsi="Arial" w:cs="Arial"/>
-          <w:sz w:val="24"/>
-          <w:szCs w:val="24"/>
-        </w:rPr>
-      </w:pPr>
-    </w:p>
-    <w:p>
-      <w:pPr>
-        <w:jc w:val="both"/>
-        <w:rPr>
-          <w:rFonts w:ascii="Arial" w:hAnsi="Arial" w:cs="Arial"/>
-          <w:sz w:val="24"/>
-          <w:szCs w:val="24"/>
-        </w:rPr>
-      </w:pPr>
-    </w:p>
-    <w:p>
-      <w:pPr>
-        <w:jc w:val="both"/>
-        <w:rPr>
-          <w:rFonts w:ascii="Arial" w:hAnsi="Arial" w:cs="Arial"/>
-          <w:sz w:val="24"/>
-          <w:szCs w:val="24"/>
-        </w:rPr>
-      </w:pPr>
-    </w:p>
-    <w:p>
-      <w:pPr>
-        <w:jc w:val="both"/>
-        <w:rPr>
-          <w:rFonts w:ascii="Arial" w:hAnsi="Arial" w:cs="Arial"/>
-          <w:sz w:val="24"/>
-          <w:szCs w:val="24"/>
-        </w:rPr>
-      </w:pPr>
-    </w:p>
-    <w:p>
-      <w:pPr>
-        <w:jc w:val="both"/>
-        <w:rPr>
-          <w:rFonts w:ascii="Arial" w:hAnsi="Arial" w:cs="Arial"/>
-          <w:sz w:val="24"/>
-          <w:szCs w:val="24"/>
-        </w:rPr>
-      </w:pPr>
-    </w:p>
-    <w:p>
-      <w:pPr>
-        <w:jc w:val="both"/>
-        <w:rPr>
-          <w:rFonts w:ascii="Arial" w:hAnsi="Arial" w:cs="Arial"/>
-          <w:sz w:val="24"/>
-          <w:szCs w:val="24"/>
-        </w:rPr>
-      </w:pPr>
-    </w:p>
-    <w:p>
-      <w:pPr>
-        <w:jc w:val="both"/>
-        <w:rPr>
-          <w:rFonts w:ascii="Arial" w:hAnsi="Arial" w:cs="Arial"/>
-          <w:sz w:val="24"/>
-          <w:szCs w:val="24"/>
-        </w:rPr>
-      </w:pPr>
-    </w:p>
-    <w:p>
-      <w:pPr>
-        <w:jc w:val="both"/>
-        <w:rPr>
-          <w:rFonts w:ascii="Arial" w:hAnsi="Arial" w:cs="Arial"/>
+          <w:rFonts w:cs="Arial"/>
+          <w:szCs w:val="24"/>
+        </w:rPr>
+      </w:pPr>
+    </w:p>
+    <w:p>
+      <w:pPr>
+        <w:rPr>
+          <w:rFonts w:cs="Arial"/>
+          <w:szCs w:val="24"/>
+        </w:rPr>
+      </w:pPr>
+    </w:p>
+    <w:p>
+      <w:pPr>
+        <w:rPr>
+          <w:rFonts w:cs="Arial"/>
+          <w:szCs w:val="24"/>
+        </w:rPr>
+      </w:pPr>
+    </w:p>
+    <w:p>
+      <w:pPr>
+        <w:rPr>
+          <w:rFonts w:cs="Arial"/>
+          <w:szCs w:val="24"/>
+        </w:rPr>
+      </w:pPr>
+    </w:p>
+    <w:p>
+      <w:pPr>
+        <w:rPr>
+          <w:rFonts w:cs="Arial"/>
+          <w:szCs w:val="24"/>
+        </w:rPr>
+      </w:pPr>
+    </w:p>
+    <w:p>
+      <w:pPr>
+        <w:rPr>
+          <w:rFonts w:cs="Arial"/>
+          <w:szCs w:val="24"/>
+        </w:rPr>
+      </w:pPr>
+    </w:p>
+    <w:p>
+      <w:pPr>
+        <w:rPr>
+          <w:rFonts w:cs="Arial"/>
+          <w:szCs w:val="24"/>
+        </w:rPr>
+      </w:pPr>
+    </w:p>
+    <w:p>
+      <w:pPr>
+        <w:rPr>
+          <w:rFonts w:cs="Arial"/>
+          <w:szCs w:val="24"/>
+        </w:rPr>
+      </w:pPr>
+    </w:p>
+    <w:p>
+      <w:pPr>
+        <w:rPr>
+          <w:rFonts w:cs="Arial"/>
+          <w:szCs w:val="24"/>
+        </w:rPr>
+      </w:pPr>
+    </w:p>
+    <w:p>
+      <w:pPr>
+        <w:rPr>
+          <w:rFonts w:cs="Arial"/>
+          <w:szCs w:val="24"/>
+        </w:rPr>
+      </w:pPr>
+    </w:p>
+    <w:p>
+      <w:pPr>
+        <w:rPr>
+          <w:rFonts w:cs="Arial"/>
+          <w:szCs w:val="24"/>
+        </w:rPr>
+      </w:pPr>
+    </w:p>
+    <w:p>
+      <w:pPr>
+        <w:rPr>
+          <w:rFonts w:cs="Arial"/>
+          <w:szCs w:val="24"/>
+        </w:rPr>
+      </w:pPr>
+    </w:p>
+    <w:p>
+      <w:pPr>
+        <w:rPr>
+          <w:rFonts w:cs="Arial"/>
+          <w:szCs w:val="24"/>
+        </w:rPr>
+      </w:pPr>
+    </w:p>
+    <w:p>
+      <w:pPr>
+        <w:rPr>
+          <w:rFonts w:cs="Arial"/>
+          <w:szCs w:val="24"/>
+        </w:rPr>
+      </w:pPr>
+    </w:p>
+    <w:p>
+      <w:pPr>
+        <w:rPr>
+          <w:rFonts w:cs="Arial"/>
+          <w:szCs w:val="24"/>
+        </w:rPr>
+      </w:pPr>
+    </w:p>
+    <w:p>
+      <w:pPr>
+        <w:pStyle w:val="Ttulo1"/>
+      </w:pPr>
+      <w:bookmarkStart w:id="0" w:name="_Toc7891184"/>
+      <w:r>
+        <w:t>Introducción</w:t>
+      </w:r>
+    </w:p>
+    <w:p>
+      <w:pPr>
+        <w:pStyle w:val="Ttulo1"/>
+      </w:pPr>
+      <w:r>
+        <w:t>Nombre de grupo</w:t>
+      </w:r>
+    </w:p>
+    <w:p>
+      <w:pPr>
+        <w:rPr>
+          <w:rFonts w:ascii="Georgia" w:hAnsi="Georgia"/>
           <w:b/>
-          <w:sz w:val="24"/>
-          <w:szCs w:val="24"/>
-        </w:rPr>
-      </w:pPr>
-      <w:r>
-        <w:rPr>
-          <w:rFonts w:ascii="Arial" w:hAnsi="Arial" w:cs="Arial"/>
+          <w:sz w:val="40"/>
+          <w:szCs w:val="40"/>
+        </w:rPr>
+      </w:pPr>
+      <w:r>
+        <w:rPr>
+          <w:rFonts w:ascii="Georgia" w:hAnsi="Georgia"/>
           <w:b/>
-          <w:sz w:val="24"/>
-          <w:szCs w:val="24"/>
-        </w:rPr>
+          <w:sz w:val="40"/>
+          <w:szCs w:val="40"/>
+        </w:rPr>
+        <w:t>LevaCorp</w:t>
+      </w:r>
+    </w:p>
+    <w:p>
+      <w:pPr>
+        <w:pStyle w:val="Ttulo1"/>
+      </w:pPr>
+      <w:r>
         <w:lastRenderedPageBreak/>
+        <w:t>Logo y slogan</w:t>
+      </w:r>
+      <w:bookmarkStart w:id="1" w:name="_GoBack"/>
+      <w:bookmarkEnd w:id="1"/>
+    </w:p>
+    <w:p/>
+    <w:p>
+      <w:pPr>
+        <w:pStyle w:val="Ttulo1"/>
+      </w:pPr>
+      <w:r>
         <w:t>Visión</w:t>
       </w:r>
-    </w:p>
-    <w:p>
-      <w:pPr>
-        <w:jc w:val="both"/>
-        <w:rPr>
-          <w:rFonts w:ascii="Arial" w:hAnsi="Arial" w:cs="Arial"/>
-          <w:b/>
-          <w:sz w:val="24"/>
-          <w:szCs w:val="24"/>
-        </w:rPr>
-      </w:pPr>
-    </w:p>
-    <w:p>
-      <w:pPr>
-        <w:jc w:val="both"/>
-        <w:rPr>
-          <w:rFonts w:ascii="Arial" w:hAnsi="Arial" w:cs="Arial"/>
-          <w:sz w:val="24"/>
-          <w:szCs w:val="24"/>
-        </w:rPr>
-      </w:pPr>
-      <w:r>
-        <w:rPr>
-          <w:rFonts w:ascii="Arial" w:hAnsi="Arial" w:cs="Arial"/>
-          <w:sz w:val="24"/>
+      <w:bookmarkEnd w:id="0"/>
+    </w:p>
+    <w:p>
+      <w:pPr>
+        <w:rPr>
+          <w:rFonts w:cs="Arial"/>
+          <w:szCs w:val="24"/>
+        </w:rPr>
+      </w:pPr>
+      <w:r>
+        <w:rPr>
+          <w:rFonts w:cs="Arial"/>
           <w:szCs w:val="24"/>
         </w:rPr>
         <w:t xml:space="preserve">Al año 2029 nuestra compañía pretende ser reconocida </w:t>
       </w:r>
       <w:r>
         <w:rPr>
-          <w:rFonts w:ascii="Arial" w:hAnsi="Arial" w:cs="Arial"/>
-          <w:sz w:val="24"/>
+          <w:rFonts w:cs="Arial"/>
           <w:szCs w:val="24"/>
         </w:rPr>
         <w:t>en el</w:t>
       </w:r>
       <w:r>
         <w:rPr>
-          <w:rFonts w:ascii="Arial" w:hAnsi="Arial" w:cs="Arial"/>
-          <w:sz w:val="24"/>
+          <w:rFonts w:cs="Arial"/>
           <w:szCs w:val="24"/>
         </w:rPr>
         <w:t xml:space="preserve"> </w:t>
       </w:r>
       <w:r>
         <w:rPr>
-          <w:rFonts w:ascii="Arial" w:hAnsi="Arial" w:cs="Arial"/>
-          <w:sz w:val="24"/>
+          <w:rFonts w:cs="Arial"/>
           <w:szCs w:val="24"/>
         </w:rPr>
         <w:t>mercado</w:t>
       </w:r>
       <w:r>
         <w:rPr>
-          <w:rFonts w:ascii="Arial" w:hAnsi="Arial" w:cs="Arial"/>
-          <w:sz w:val="24"/>
+          <w:rFonts w:cs="Arial"/>
           <w:szCs w:val="24"/>
         </w:rPr>
         <w:t xml:space="preserve"> </w:t>
       </w:r>
       <w:r>
         <w:rPr>
-          <w:rFonts w:ascii="Arial" w:hAnsi="Arial" w:cs="Arial"/>
-          <w:sz w:val="24"/>
+          <w:rFonts w:cs="Arial"/>
           <w:szCs w:val="24"/>
         </w:rPr>
         <w:t>nacional</w:t>
       </w:r>
       <w:r>
         <w:rPr>
-          <w:rFonts w:ascii="Arial" w:hAnsi="Arial" w:cs="Arial"/>
-          <w:sz w:val="24"/>
+          <w:rFonts w:cs="Arial"/>
           <w:szCs w:val="24"/>
         </w:rPr>
         <w:t xml:space="preserve"> e </w:t>
       </w:r>
       <w:r>
         <w:rPr>
-          <w:rFonts w:ascii="Arial" w:hAnsi="Arial" w:cs="Arial"/>
-          <w:sz w:val="24"/>
+          <w:rFonts w:cs="Arial"/>
           <w:szCs w:val="24"/>
         </w:rPr>
         <w:t>internacional en</w:t>
       </w:r>
       <w:r>
         <w:rPr>
-          <w:rFonts w:ascii="Arial" w:hAnsi="Arial" w:cs="Arial"/>
-          <w:sz w:val="24"/>
+          <w:rFonts w:cs="Arial"/>
           <w:szCs w:val="24"/>
         </w:rPr>
         <w:t xml:space="preserve"> el entorno tecnológico de innovación de</w:t>
       </w:r>
       <w:r>
         <w:rPr>
-          <w:rFonts w:ascii="Arial" w:hAnsi="Arial" w:cs="Arial"/>
-          <w:sz w:val="24"/>
+          <w:rFonts w:cs="Arial"/>
           <w:szCs w:val="24"/>
         </w:rPr>
         <w:t>l internet</w:t>
       </w:r>
       <w:r>
         <w:rPr>
-          <w:rFonts w:ascii="Arial" w:hAnsi="Arial" w:cs="Arial"/>
-          <w:sz w:val="24"/>
+          <w:rFonts w:cs="Arial"/>
           <w:szCs w:val="24"/>
         </w:rPr>
         <w:t xml:space="preserve"> </w:t>
       </w:r>
       <w:r>
         <w:rPr>
-          <w:rFonts w:ascii="Arial" w:hAnsi="Arial" w:cs="Arial"/>
-          <w:sz w:val="24"/>
+          <w:rFonts w:cs="Arial"/>
           <w:szCs w:val="24"/>
         </w:rPr>
         <w:t xml:space="preserve">de </w:t>
       </w:r>
       <w:r>
         <w:rPr>
-          <w:rFonts w:ascii="Arial" w:hAnsi="Arial" w:cs="Arial"/>
-          <w:sz w:val="24"/>
+          <w:rFonts w:cs="Arial"/>
           <w:szCs w:val="24"/>
         </w:rPr>
         <w:t xml:space="preserve">las </w:t>
       </w:r>
       <w:r>
         <w:rPr>
-          <w:rFonts w:ascii="Arial" w:hAnsi="Arial" w:cs="Arial"/>
-          <w:sz w:val="24"/>
+          <w:rFonts w:cs="Arial"/>
           <w:szCs w:val="24"/>
         </w:rPr>
         <w:t>cosas, logrando ser la mejor empresa en ámbitos de calidad de nuestros productos, la satisfacción de nuestros clientes y de nuestro espacio laboral.</w:t>
@@ -1185,66 +1448,31 @@
     </w:p>
     <w:p>
       <w:pPr>
-        <w:jc w:val="both"/>
-        <w:rPr>
-          <w:rFonts w:ascii="Arial" w:hAnsi="Arial" w:cs="Arial"/>
-          <w:sz w:val="24"/>
-          <w:szCs w:val="24"/>
-        </w:rPr>
-      </w:pPr>
-    </w:p>
-    <w:p>
-      <w:pPr>
-        <w:jc w:val="both"/>
-        <w:rPr>
-          <w:rFonts w:ascii="Arial" w:hAnsi="Arial" w:cs="Arial"/>
-          <w:b/>
-          <w:sz w:val="24"/>
-          <w:szCs w:val="24"/>
-        </w:rPr>
-      </w:pPr>
-      <w:r>
-        <w:rPr>
-          <w:rFonts w:ascii="Arial" w:hAnsi="Arial" w:cs="Arial"/>
-          <w:b/>
-          <w:sz w:val="24"/>
-          <w:szCs w:val="24"/>
-        </w:rPr>
+        <w:pStyle w:val="Ttulo1"/>
+      </w:pPr>
+      <w:bookmarkStart w:id="2" w:name="_Toc7891185"/>
+      <w:r>
         <w:t>Misión</w:t>
       </w:r>
-    </w:p>
-    <w:p>
-      <w:pPr>
-        <w:jc w:val="both"/>
-        <w:rPr>
-          <w:rFonts w:ascii="Arial" w:hAnsi="Arial" w:cs="Arial"/>
-          <w:b/>
-          <w:sz w:val="24"/>
-          <w:szCs w:val="24"/>
-        </w:rPr>
-      </w:pPr>
-    </w:p>
-    <w:p>
-      <w:pPr>
-        <w:jc w:val="both"/>
-        <w:rPr>
-          <w:rFonts w:ascii="Arial" w:hAnsi="Arial" w:cs="Arial"/>
-          <w:sz w:val="24"/>
-          <w:szCs w:val="24"/>
-        </w:rPr>
-      </w:pPr>
-      <w:r>
-        <w:rPr>
-          <w:rFonts w:ascii="Arial" w:hAnsi="Arial" w:cs="Arial"/>
-          <w:sz w:val="24"/>
+      <w:bookmarkEnd w:id="2"/>
+    </w:p>
+    <w:p>
+      <w:pPr>
+        <w:rPr>
+          <w:rFonts w:cs="Arial"/>
+          <w:szCs w:val="24"/>
+        </w:rPr>
+      </w:pPr>
+      <w:r>
+        <w:rPr>
+          <w:rFonts w:cs="Arial"/>
           <w:szCs w:val="24"/>
         </w:rPr>
         <w:t>LevaCorp</w:t>
       </w:r>
       <w:r>
         <w:rPr>
-          <w:rFonts w:ascii="Arial" w:hAnsi="Arial" w:cs="Arial"/>
-          <w:sz w:val="24"/>
+          <w:rFonts w:cs="Arial"/>
           <w:szCs w:val="24"/>
         </w:rPr>
         <w:t xml:space="preserve"> busca crear soluciones innovadoras orientadas al internet de las cosas, brindado a sus clientes la mejor calidad y seguridad en nuestros productos.</w:t>
@@ -1252,43 +1480,13 @@
     </w:p>
     <w:p>
       <w:pPr>
-        <w:jc w:val="both"/>
-        <w:rPr>
-          <w:rFonts w:ascii="Arial" w:hAnsi="Arial" w:cs="Arial"/>
-          <w:sz w:val="24"/>
-          <w:szCs w:val="24"/>
-        </w:rPr>
-      </w:pPr>
-    </w:p>
-    <w:p>
-      <w:pPr>
-        <w:jc w:val="both"/>
-        <w:rPr>
-          <w:rFonts w:ascii="Arial" w:hAnsi="Arial" w:cs="Arial"/>
-          <w:b/>
-          <w:sz w:val="24"/>
-          <w:szCs w:val="24"/>
-        </w:rPr>
-      </w:pPr>
-      <w:r>
-        <w:rPr>
-          <w:rFonts w:ascii="Arial" w:hAnsi="Arial" w:cs="Arial"/>
-          <w:b/>
-          <w:sz w:val="24"/>
-          <w:szCs w:val="24"/>
-        </w:rPr>
+        <w:pStyle w:val="Ttulo1"/>
+      </w:pPr>
+      <w:bookmarkStart w:id="3" w:name="_Toc7891186"/>
+      <w:r>
         <w:t>Políticas</w:t>
       </w:r>
-    </w:p>
-    <w:p>
-      <w:pPr>
-        <w:jc w:val="both"/>
-        <w:rPr>
-          <w:rFonts w:ascii="Arial" w:hAnsi="Arial" w:cs="Arial"/>
-          <w:sz w:val="24"/>
-          <w:szCs w:val="24"/>
-        </w:rPr>
-      </w:pPr>
+      <w:bookmarkEnd w:id="3"/>
     </w:p>
     <w:p>
       <w:pPr>
@@ -1297,17 +1495,14 @@
           <w:ilvl w:val="0"/>
           <w:numId w:val="2"/>
         </w:numPr>
-        <w:jc w:val="both"/>
-        <w:rPr>
-          <w:rFonts w:ascii="Arial" w:hAnsi="Arial" w:cs="Arial"/>
-          <w:sz w:val="24"/>
-          <w:szCs w:val="24"/>
-        </w:rPr>
-      </w:pPr>
-      <w:r>
-        <w:rPr>
-          <w:rFonts w:ascii="Arial" w:hAnsi="Arial" w:cs="Arial"/>
-          <w:sz w:val="24"/>
+        <w:rPr>
+          <w:rFonts w:cs="Arial"/>
+          <w:szCs w:val="24"/>
+        </w:rPr>
+      </w:pPr>
+      <w:r>
+        <w:rPr>
+          <w:rFonts w:cs="Arial"/>
           <w:szCs w:val="24"/>
         </w:rPr>
         <w:t>Los integrantes de la empresa deben tratarse con respeto durante el desarrollo de cada actividad para lograr satisfactoriamente cada objetivo.</w:t>
@@ -1320,49 +1515,42 @@
           <w:ilvl w:val="0"/>
           <w:numId w:val="2"/>
         </w:numPr>
-        <w:jc w:val="both"/>
-        <w:rPr>
-          <w:rFonts w:ascii="Arial" w:hAnsi="Arial" w:cs="Arial"/>
-          <w:sz w:val="24"/>
-          <w:szCs w:val="24"/>
-        </w:rPr>
-      </w:pPr>
-      <w:r>
-        <w:rPr>
-          <w:rFonts w:ascii="Arial" w:hAnsi="Arial" w:cs="Arial"/>
-          <w:sz w:val="24"/>
+        <w:rPr>
+          <w:rFonts w:cs="Arial"/>
+          <w:szCs w:val="24"/>
+        </w:rPr>
+      </w:pPr>
+      <w:r>
+        <w:rPr>
+          <w:rFonts w:cs="Arial"/>
           <w:szCs w:val="24"/>
         </w:rPr>
         <w:t>Deberán respetarse los horarios acordados por el grupo de trabajo, habrá un plazo máximo de cinco (5) mínimos para presentarse a las reuniones, except</w:t>
       </w:r>
       <w:r>
         <w:rPr>
-          <w:rFonts w:ascii="Arial" w:hAnsi="Arial" w:cs="Arial"/>
-          <w:sz w:val="24"/>
+          <w:rFonts w:cs="Arial"/>
           <w:szCs w:val="24"/>
         </w:rPr>
         <w:t>u</w:t>
       </w:r>
       <w:r>
         <w:rPr>
-          <w:rFonts w:ascii="Arial" w:hAnsi="Arial" w:cs="Arial"/>
-          <w:sz w:val="24"/>
+          <w:rFonts w:cs="Arial"/>
           <w:szCs w:val="24"/>
         </w:rPr>
         <w:t xml:space="preserve">ando casos de fuerza mayor aprobados por la mitad del grupo más uno. En caso de tener 5 retrasos se </w:t>
       </w:r>
       <w:r>
         <w:rPr>
-          <w:rFonts w:ascii="Arial" w:hAnsi="Arial" w:cs="Arial"/>
-          <w:sz w:val="24"/>
+          <w:rFonts w:cs="Arial"/>
           <w:szCs w:val="24"/>
         </w:rPr>
         <w:t>realizará</w:t>
       </w:r>
       <w:r>
         <w:rPr>
-          <w:rFonts w:ascii="Arial" w:hAnsi="Arial" w:cs="Arial"/>
-          <w:sz w:val="24"/>
+          <w:rFonts w:cs="Arial"/>
           <w:szCs w:val="24"/>
         </w:rPr>
         <w:t xml:space="preserve"> un llamado de atención.</w:t>
@@ -1375,17 +1563,14 @@
           <w:ilvl w:val="0"/>
           <w:numId w:val="2"/>
         </w:numPr>
-        <w:jc w:val="both"/>
-        <w:rPr>
-          <w:rFonts w:ascii="Arial" w:hAnsi="Arial" w:cs="Arial"/>
-          <w:sz w:val="24"/>
-          <w:szCs w:val="24"/>
-        </w:rPr>
-      </w:pPr>
-      <w:r>
-        <w:rPr>
-          <w:rFonts w:ascii="Arial" w:hAnsi="Arial" w:cs="Arial"/>
-          <w:sz w:val="24"/>
+        <w:rPr>
+          <w:rFonts w:cs="Arial"/>
+          <w:szCs w:val="24"/>
+        </w:rPr>
+      </w:pPr>
+      <w:r>
+        <w:rPr>
+          <w:rFonts w:cs="Arial"/>
           <w:szCs w:val="24"/>
         </w:rPr>
         <w:t>Un llamado de atención será válido si la mitad del equipo de trabajo más uno lo aprueba.</w:t>
@@ -1398,89 +1583,77 @@
           <w:ilvl w:val="0"/>
           <w:numId w:val="2"/>
         </w:numPr>
-        <w:jc w:val="both"/>
-        <w:rPr>
-          <w:rFonts w:ascii="Arial" w:hAnsi="Arial" w:cs="Arial"/>
-          <w:sz w:val="24"/>
-          <w:szCs w:val="24"/>
-        </w:rPr>
-      </w:pPr>
-      <w:r>
-        <w:rPr>
-          <w:rFonts w:ascii="Arial" w:hAnsi="Arial" w:cs="Arial"/>
-          <w:sz w:val="24"/>
+        <w:rPr>
+          <w:rFonts w:cs="Arial"/>
+          <w:szCs w:val="24"/>
+        </w:rPr>
+      </w:pPr>
+      <w:r>
+        <w:rPr>
+          <w:rFonts w:cs="Arial"/>
           <w:szCs w:val="24"/>
         </w:rPr>
         <w:t xml:space="preserve">El equipo de trabajo </w:t>
       </w:r>
       <w:r>
         <w:rPr>
-          <w:rFonts w:ascii="Arial" w:hAnsi="Arial" w:cs="Arial"/>
-          <w:sz w:val="24"/>
+          <w:rFonts w:cs="Arial"/>
           <w:szCs w:val="24"/>
         </w:rPr>
         <w:t>tendrá</w:t>
       </w:r>
       <w:r>
         <w:rPr>
-          <w:rFonts w:ascii="Arial" w:hAnsi="Arial" w:cs="Arial"/>
-          <w:sz w:val="24"/>
+          <w:rFonts w:cs="Arial"/>
           <w:szCs w:val="24"/>
         </w:rPr>
         <w:t xml:space="preserve"> dos (2)</w:t>
       </w:r>
       <w:r>
         <w:rPr>
-          <w:rFonts w:ascii="Arial" w:hAnsi="Arial" w:cs="Arial"/>
-          <w:sz w:val="24"/>
+          <w:rFonts w:cs="Arial"/>
           <w:szCs w:val="24"/>
         </w:rPr>
         <w:t xml:space="preserve"> reuni</w:t>
       </w:r>
       <w:r>
         <w:rPr>
-          <w:rFonts w:ascii="Arial" w:hAnsi="Arial" w:cs="Arial"/>
-          <w:sz w:val="24"/>
+          <w:rFonts w:cs="Arial"/>
           <w:szCs w:val="24"/>
         </w:rPr>
         <w:t xml:space="preserve">ones </w:t>
       </w:r>
       <w:r>
         <w:rPr>
-          <w:rFonts w:ascii="Arial" w:hAnsi="Arial" w:cs="Arial"/>
-          <w:sz w:val="24"/>
+          <w:rFonts w:cs="Arial"/>
           <w:szCs w:val="24"/>
         </w:rPr>
         <w:t xml:space="preserve">a la semana para hacer seguimiento sobre </w:t>
       </w:r>
       <w:r>
         <w:rPr>
-          <w:rFonts w:ascii="Arial" w:hAnsi="Arial" w:cs="Arial"/>
-          <w:sz w:val="24"/>
+          <w:rFonts w:cs="Arial"/>
           <w:szCs w:val="24"/>
         </w:rPr>
         <w:t>el desarrollo del proyecto,</w:t>
       </w:r>
       <w:r>
         <w:rPr>
-          <w:rFonts w:ascii="Arial" w:hAnsi="Arial" w:cs="Arial"/>
-          <w:sz w:val="24"/>
+          <w:rFonts w:cs="Arial"/>
           <w:szCs w:val="24"/>
         </w:rPr>
         <w:t xml:space="preserve"> los futuros avances</w:t>
       </w:r>
       <w:r>
         <w:rPr>
-          <w:rFonts w:ascii="Arial" w:hAnsi="Arial" w:cs="Arial"/>
-          <w:sz w:val="24"/>
+          <w:rFonts w:cs="Arial"/>
           <w:szCs w:val="24"/>
         </w:rPr>
         <w:t xml:space="preserve"> y el desarrollo del mismo</w:t>
       </w:r>
       <w:r>
         <w:rPr>
-          <w:rFonts w:ascii="Arial" w:hAnsi="Arial" w:cs="Arial"/>
-          <w:sz w:val="24"/>
+          <w:rFonts w:cs="Arial"/>
           <w:szCs w:val="24"/>
         </w:rPr>
         <w:t>.</w:t>
@@ -1493,17 +1666,14 @@
           <w:ilvl w:val="0"/>
           <w:numId w:val="2"/>
         </w:numPr>
-        <w:jc w:val="both"/>
-        <w:rPr>
-          <w:rFonts w:ascii="Arial" w:hAnsi="Arial" w:cs="Arial"/>
-          <w:sz w:val="24"/>
-          <w:szCs w:val="24"/>
-        </w:rPr>
-      </w:pPr>
-      <w:r>
-        <w:rPr>
-          <w:rFonts w:ascii="Arial" w:hAnsi="Arial" w:cs="Arial"/>
-          <w:sz w:val="24"/>
+        <w:rPr>
+          <w:rFonts w:cs="Arial"/>
+          <w:szCs w:val="24"/>
+        </w:rPr>
+      </w:pPr>
+      <w:r>
+        <w:rPr>
+          <w:rFonts w:cs="Arial"/>
           <w:szCs w:val="24"/>
         </w:rPr>
         <w:t>De ser necesario, las políticas de la empresa se ampliarán mientras todos los integrantes del equipo estén de acuerdo.</w:t>
@@ -1511,45 +1681,13 @@
     </w:p>
     <w:p>
       <w:pPr>
-        <w:pStyle w:val="Prrafodelista"/>
-        <w:jc w:val="both"/>
-        <w:rPr>
-          <w:rFonts w:ascii="Arial" w:hAnsi="Arial" w:cs="Arial"/>
-          <w:sz w:val="24"/>
-          <w:szCs w:val="24"/>
-        </w:rPr>
-      </w:pPr>
-    </w:p>
-    <w:p>
-      <w:pPr>
-        <w:jc w:val="both"/>
-        <w:rPr>
-          <w:rFonts w:ascii="Arial" w:hAnsi="Arial" w:cs="Arial"/>
-          <w:b/>
-          <w:sz w:val="24"/>
-          <w:szCs w:val="24"/>
-        </w:rPr>
-      </w:pPr>
-      <w:r>
-        <w:rPr>
-          <w:rFonts w:ascii="Arial" w:hAnsi="Arial" w:cs="Arial"/>
-          <w:b/>
-          <w:sz w:val="24"/>
-          <w:szCs w:val="24"/>
-        </w:rPr>
+        <w:pStyle w:val="Ttulo1"/>
+      </w:pPr>
+      <w:bookmarkStart w:id="4" w:name="_Toc7891187"/>
+      <w:r>
         <w:t>Valores</w:t>
       </w:r>
-    </w:p>
-    <w:p>
-      <w:pPr>
-        <w:jc w:val="both"/>
-        <w:rPr>
-          <w:rFonts w:ascii="Arial" w:hAnsi="Arial" w:cs="Arial"/>
-          <w:b/>
-          <w:sz w:val="24"/>
-          <w:szCs w:val="24"/>
-        </w:rPr>
-      </w:pPr>
+      <w:bookmarkEnd w:id="4"/>
     </w:p>
     <w:p>
       <w:pPr>
@@ -1558,26 +1696,22 @@
           <w:ilvl w:val="0"/>
           <w:numId w:val="3"/>
         </w:numPr>
-        <w:jc w:val="both"/>
-        <w:rPr>
-          <w:rFonts w:ascii="Arial" w:hAnsi="Arial" w:cs="Arial"/>
-          <w:sz w:val="24"/>
-          <w:szCs w:val="24"/>
-        </w:rPr>
-      </w:pPr>
-      <w:r>
-        <w:rPr>
-          <w:rFonts w:ascii="Arial" w:hAnsi="Arial" w:cs="Arial"/>
+        <w:rPr>
+          <w:rFonts w:cs="Arial"/>
+          <w:szCs w:val="24"/>
+        </w:rPr>
+      </w:pPr>
+      <w:r>
+        <w:rPr>
+          <w:rFonts w:cs="Arial"/>
           <w:b/>
-          <w:sz w:val="24"/>
           <w:szCs w:val="24"/>
         </w:rPr>
         <w:t>Puntualidad:</w:t>
       </w:r>
       <w:r>
         <w:rPr>
-          <w:rFonts w:ascii="Arial" w:hAnsi="Arial" w:cs="Arial"/>
-          <w:sz w:val="24"/>
+          <w:rFonts w:cs="Arial"/>
           <w:szCs w:val="24"/>
         </w:rPr>
         <w:t xml:space="preserve"> Debemos respetar los acuerdos y el tiempo de los demás.</w:t>
@@ -1590,34 +1724,29 @@
           <w:ilvl w:val="0"/>
           <w:numId w:val="3"/>
         </w:numPr>
-        <w:jc w:val="both"/>
-        <w:rPr>
-          <w:rFonts w:ascii="Arial" w:hAnsi="Arial" w:cs="Arial"/>
-          <w:sz w:val="24"/>
-          <w:szCs w:val="24"/>
-        </w:rPr>
-      </w:pPr>
-      <w:r>
-        <w:rPr>
-          <w:rFonts w:ascii="Arial" w:hAnsi="Arial" w:cs="Arial"/>
+        <w:rPr>
+          <w:rFonts w:cs="Arial"/>
+          <w:szCs w:val="24"/>
+        </w:rPr>
+      </w:pPr>
+      <w:r>
+        <w:rPr>
+          <w:rFonts w:cs="Arial"/>
           <w:b/>
-          <w:sz w:val="24"/>
           <w:szCs w:val="24"/>
         </w:rPr>
         <w:t>Ética:</w:t>
       </w:r>
       <w:r>
         <w:rPr>
-          <w:rFonts w:ascii="Arial" w:hAnsi="Arial" w:cs="Arial"/>
-          <w:sz w:val="24"/>
+          <w:rFonts w:cs="Arial"/>
           <w:szCs w:val="24"/>
         </w:rPr>
         <w:t xml:space="preserve"> </w:t>
       </w:r>
       <w:r>
         <w:rPr>
-          <w:rFonts w:ascii="Arial" w:hAnsi="Arial" w:cs="Arial"/>
-          <w:sz w:val="24"/>
+          <w:rFonts w:cs="Arial"/>
           <w:szCs w:val="24"/>
         </w:rPr>
         <w:t xml:space="preserve">Actuar con profesionalismo </w:t>
@@ -1630,35 +1759,30 @@
           <w:ilvl w:val="0"/>
           <w:numId w:val="3"/>
         </w:numPr>
-        <w:jc w:val="both"/>
-        <w:rPr>
-          <w:rFonts w:ascii="Arial" w:hAnsi="Arial" w:cs="Arial"/>
-          <w:sz w:val="24"/>
-          <w:szCs w:val="24"/>
-        </w:rPr>
-      </w:pPr>
-      <w:r>
-        <w:rPr>
-          <w:rFonts w:ascii="Arial" w:hAnsi="Arial" w:cs="Arial"/>
+        <w:rPr>
+          <w:rFonts w:cs="Arial"/>
+          <w:szCs w:val="24"/>
+        </w:rPr>
+      </w:pPr>
+      <w:r>
+        <w:rPr>
+          <w:rFonts w:cs="Arial"/>
           <w:b/>
-          <w:sz w:val="24"/>
           <w:szCs w:val="24"/>
         </w:rPr>
         <w:t>Toleranc</w:t>
       </w:r>
       <w:r>
         <w:rPr>
-          <w:rFonts w:ascii="Arial" w:hAnsi="Arial" w:cs="Arial"/>
+          <w:rFonts w:cs="Arial"/>
           <w:b/>
-          <w:sz w:val="24"/>
           <w:szCs w:val="24"/>
         </w:rPr>
         <w:t>ia:</w:t>
       </w:r>
       <w:r>
         <w:rPr>
-          <w:rFonts w:ascii="Arial" w:hAnsi="Arial" w:cs="Arial"/>
-          <w:sz w:val="24"/>
+          <w:rFonts w:cs="Arial"/>
           <w:szCs w:val="24"/>
         </w:rPr>
         <w:t xml:space="preserve"> El equipo respeta las opiniones, ideas o actitudes de las demás personas aun si no son las suyas.</w:t>
@@ -1671,34 +1795,29 @@
           <w:ilvl w:val="0"/>
           <w:numId w:val="3"/>
         </w:numPr>
-        <w:jc w:val="both"/>
-        <w:rPr>
-          <w:rFonts w:ascii="Arial" w:hAnsi="Arial" w:cs="Arial"/>
-          <w:sz w:val="24"/>
-          <w:szCs w:val="24"/>
-        </w:rPr>
-      </w:pPr>
-      <w:r>
-        <w:rPr>
-          <w:rFonts w:ascii="Arial" w:hAnsi="Arial" w:cs="Arial"/>
+        <w:rPr>
+          <w:rFonts w:cs="Arial"/>
+          <w:szCs w:val="24"/>
+        </w:rPr>
+      </w:pPr>
+      <w:r>
+        <w:rPr>
+          <w:rFonts w:cs="Arial"/>
           <w:b/>
-          <w:sz w:val="24"/>
           <w:szCs w:val="24"/>
         </w:rPr>
         <w:t>Comunicación:</w:t>
       </w:r>
       <w:r>
         <w:rPr>
-          <w:rFonts w:ascii="Arial" w:hAnsi="Arial" w:cs="Arial"/>
-          <w:sz w:val="24"/>
+          <w:rFonts w:cs="Arial"/>
           <w:szCs w:val="24"/>
         </w:rPr>
         <w:t xml:space="preserve"> Es importante expresar opiniones o ideas al equipo</w:t>
       </w:r>
       <w:r>
         <w:rPr>
-          <w:rFonts w:ascii="Arial" w:hAnsi="Arial" w:cs="Arial"/>
-          <w:sz w:val="24"/>
+          <w:rFonts w:cs="Arial"/>
           <w:szCs w:val="24"/>
         </w:rPr>
         <w:t>.</w:t>
@@ -1711,42 +1830,36 @@
           <w:ilvl w:val="0"/>
           <w:numId w:val="3"/>
         </w:numPr>
-        <w:jc w:val="both"/>
-        <w:rPr>
-          <w:rFonts w:ascii="Arial" w:hAnsi="Arial" w:cs="Arial"/>
-          <w:sz w:val="24"/>
-          <w:szCs w:val="24"/>
-        </w:rPr>
-      </w:pPr>
-      <w:r>
-        <w:rPr>
-          <w:rFonts w:ascii="Arial" w:hAnsi="Arial" w:cs="Arial"/>
+        <w:rPr>
+          <w:rFonts w:cs="Arial"/>
+          <w:szCs w:val="24"/>
+        </w:rPr>
+      </w:pPr>
+      <w:r>
+        <w:rPr>
+          <w:rFonts w:cs="Arial"/>
           <w:b/>
-          <w:sz w:val="24"/>
           <w:szCs w:val="24"/>
         </w:rPr>
         <w:t>Responsabilidad:</w:t>
       </w:r>
       <w:r>
         <w:rPr>
-          <w:rFonts w:ascii="Arial" w:hAnsi="Arial" w:cs="Arial"/>
-          <w:sz w:val="24"/>
+          <w:rFonts w:cs="Arial"/>
           <w:szCs w:val="24"/>
         </w:rPr>
         <w:t xml:space="preserve"> </w:t>
       </w:r>
       <w:r>
         <w:rPr>
-          <w:rFonts w:ascii="Arial" w:hAnsi="Arial" w:cs="Arial"/>
-          <w:sz w:val="24"/>
+          <w:rFonts w:cs="Arial"/>
           <w:szCs w:val="24"/>
         </w:rPr>
         <w:t>Toda decisión tomada se debe afrontar con total propiedad</w:t>
       </w:r>
       <w:r>
         <w:rPr>
-          <w:rFonts w:ascii="Arial" w:hAnsi="Arial" w:cs="Arial"/>
-          <w:sz w:val="24"/>
+          <w:rFonts w:cs="Arial"/>
           <w:szCs w:val="24"/>
         </w:rPr>
         <w:t>.</w:t>
@@ -1759,34 +1872,29 @@
           <w:ilvl w:val="0"/>
           <w:numId w:val="3"/>
         </w:numPr>
-        <w:jc w:val="both"/>
-        <w:rPr>
-          <w:rFonts w:ascii="Arial" w:hAnsi="Arial" w:cs="Arial"/>
-          <w:sz w:val="24"/>
-          <w:szCs w:val="24"/>
-        </w:rPr>
-      </w:pPr>
-      <w:r>
-        <w:rPr>
-          <w:rFonts w:ascii="Arial" w:hAnsi="Arial" w:cs="Arial"/>
+        <w:rPr>
+          <w:rFonts w:cs="Arial"/>
+          <w:szCs w:val="24"/>
+        </w:rPr>
+      </w:pPr>
+      <w:r>
+        <w:rPr>
+          <w:rFonts w:cs="Arial"/>
           <w:b/>
-          <w:sz w:val="24"/>
           <w:szCs w:val="24"/>
         </w:rPr>
         <w:t>Trabajo en equipo:</w:t>
       </w:r>
       <w:r>
         <w:rPr>
-          <w:rFonts w:ascii="Arial" w:hAnsi="Arial" w:cs="Arial"/>
-          <w:sz w:val="24"/>
+          <w:rFonts w:cs="Arial"/>
           <w:szCs w:val="24"/>
         </w:rPr>
         <w:t xml:space="preserve"> Es de gran importancia promover el apoyo entre los integrantes de equipo, esto ayuda a promover la efectividad del proyecto</w:t>
       </w:r>
       <w:r>
         <w:rPr>
-          <w:rFonts w:ascii="Arial" w:hAnsi="Arial" w:cs="Arial"/>
-          <w:sz w:val="24"/>
+          <w:rFonts w:cs="Arial"/>
           <w:szCs w:val="24"/>
         </w:rPr>
         <w:t>.</w:t>
@@ -1799,42 +1907,36 @@
           <w:ilvl w:val="0"/>
           <w:numId w:val="3"/>
         </w:numPr>
-        <w:jc w:val="both"/>
-        <w:rPr>
-          <w:rFonts w:ascii="Arial" w:hAnsi="Arial" w:cs="Arial"/>
-          <w:sz w:val="24"/>
-          <w:szCs w:val="24"/>
-        </w:rPr>
-      </w:pPr>
-      <w:r>
-        <w:rPr>
-          <w:rFonts w:ascii="Arial" w:hAnsi="Arial" w:cs="Arial"/>
+        <w:rPr>
+          <w:rFonts w:cs="Arial"/>
+          <w:szCs w:val="24"/>
+        </w:rPr>
+      </w:pPr>
+      <w:r>
+        <w:rPr>
+          <w:rFonts w:cs="Arial"/>
           <w:b/>
-          <w:sz w:val="24"/>
           <w:szCs w:val="24"/>
         </w:rPr>
         <w:t>Humildad:</w:t>
       </w:r>
       <w:r>
         <w:rPr>
-          <w:rFonts w:ascii="Arial" w:hAnsi="Arial" w:cs="Arial"/>
-          <w:sz w:val="24"/>
+          <w:rFonts w:cs="Arial"/>
           <w:szCs w:val="24"/>
         </w:rPr>
         <w:t xml:space="preserve"> </w:t>
       </w:r>
       <w:r>
         <w:rPr>
-          <w:rFonts w:ascii="Arial" w:hAnsi="Arial" w:cs="Arial"/>
-          <w:sz w:val="24"/>
+          <w:rFonts w:cs="Arial"/>
           <w:szCs w:val="24"/>
         </w:rPr>
         <w:t>Ningún integrante del equipo es superior a los demás participantes</w:t>
       </w:r>
       <w:r>
         <w:rPr>
-          <w:rFonts w:ascii="Arial" w:hAnsi="Arial" w:cs="Arial"/>
-          <w:sz w:val="24"/>
+          <w:rFonts w:cs="Arial"/>
           <w:szCs w:val="24"/>
         </w:rPr>
         <w:t>.</w:t>
@@ -1847,34 +1949,29 @@
           <w:ilvl w:val="0"/>
           <w:numId w:val="3"/>
         </w:numPr>
-        <w:jc w:val="both"/>
-        <w:rPr>
-          <w:rFonts w:ascii="Arial" w:hAnsi="Arial" w:cs="Arial"/>
-          <w:sz w:val="24"/>
-          <w:szCs w:val="24"/>
-        </w:rPr>
-      </w:pPr>
-      <w:r>
-        <w:rPr>
-          <w:rFonts w:ascii="Arial" w:hAnsi="Arial" w:cs="Arial"/>
+        <w:rPr>
+          <w:rFonts w:cs="Arial"/>
+          <w:szCs w:val="24"/>
+        </w:rPr>
+      </w:pPr>
+      <w:r>
+        <w:rPr>
+          <w:rFonts w:cs="Arial"/>
           <w:b/>
-          <w:sz w:val="24"/>
           <w:szCs w:val="24"/>
         </w:rPr>
         <w:t>Honestidad:</w:t>
       </w:r>
       <w:r>
         <w:rPr>
-          <w:rFonts w:ascii="Arial" w:hAnsi="Arial" w:cs="Arial"/>
-          <w:sz w:val="24"/>
+          <w:rFonts w:cs="Arial"/>
           <w:szCs w:val="24"/>
         </w:rPr>
         <w:t xml:space="preserve"> Es esencial que el equipo de trabajo sea honesto, esto ayuda a mejorar la confianza dentro de la empresa</w:t>
       </w:r>
       <w:r>
         <w:rPr>
-          <w:rFonts w:ascii="Arial" w:hAnsi="Arial" w:cs="Arial"/>
-          <w:sz w:val="24"/>
+          <w:rFonts w:cs="Arial"/>
           <w:szCs w:val="24"/>
         </w:rPr>
         <w:t>.</w:t>
@@ -1887,26 +1984,22 @@
           <w:ilvl w:val="0"/>
           <w:numId w:val="3"/>
         </w:numPr>
-        <w:jc w:val="both"/>
-        <w:rPr>
-          <w:rFonts w:ascii="Arial" w:hAnsi="Arial" w:cs="Arial"/>
-          <w:sz w:val="24"/>
-          <w:szCs w:val="24"/>
-        </w:rPr>
-      </w:pPr>
-      <w:r>
-        <w:rPr>
-          <w:rFonts w:ascii="Arial" w:hAnsi="Arial" w:cs="Arial"/>
+        <w:rPr>
+          <w:rFonts w:cs="Arial"/>
+          <w:szCs w:val="24"/>
+        </w:rPr>
+      </w:pPr>
+      <w:r>
+        <w:rPr>
+          <w:rFonts w:cs="Arial"/>
           <w:b/>
-          <w:sz w:val="24"/>
           <w:szCs w:val="24"/>
         </w:rPr>
         <w:t>Respeto:</w:t>
       </w:r>
       <w:r>
         <w:rPr>
-          <w:rFonts w:ascii="Arial" w:hAnsi="Arial" w:cs="Arial"/>
-          <w:sz w:val="24"/>
+          <w:rFonts w:cs="Arial"/>
           <w:szCs w:val="24"/>
         </w:rPr>
         <w:t xml:space="preserve"> En un espacio de trabajo es vital valorar el trabajo de los demás.</w:t>
@@ -1914,54 +2007,14 @@
     </w:p>
     <w:p>
       <w:pPr>
-        <w:jc w:val="both"/>
-        <w:rPr>
-          <w:rFonts w:ascii="Arial" w:hAnsi="Arial" w:cs="Arial"/>
-          <w:sz w:val="24"/>
-          <w:szCs w:val="24"/>
-        </w:rPr>
-      </w:pPr>
-    </w:p>
-    <w:p>
-      <w:pPr>
-        <w:jc w:val="both"/>
-        <w:rPr>
-          <w:rFonts w:ascii="Arial" w:hAnsi="Arial" w:cs="Arial"/>
-          <w:sz w:val="24"/>
-          <w:szCs w:val="24"/>
-        </w:rPr>
-      </w:pPr>
-    </w:p>
-    <w:p>
-      <w:pPr>
-        <w:jc w:val="both"/>
-        <w:rPr>
-          <w:rFonts w:ascii="Arial" w:hAnsi="Arial" w:cs="Arial"/>
-          <w:b/>
-          <w:sz w:val="24"/>
-          <w:szCs w:val="24"/>
-        </w:rPr>
-      </w:pPr>
-      <w:r>
-        <w:rPr>
-          <w:rFonts w:ascii="Arial" w:hAnsi="Arial" w:cs="Arial"/>
-          <w:b/>
-          <w:sz w:val="24"/>
-          <w:szCs w:val="24"/>
-        </w:rPr>
+        <w:pStyle w:val="Ttulo1"/>
+      </w:pPr>
+      <w:bookmarkStart w:id="5" w:name="_Toc7891188"/>
+      <w:r>
+        <w:lastRenderedPageBreak/>
         <w:t>Objetivos</w:t>
       </w:r>
-    </w:p>
-    <w:p>
-      <w:pPr>
-        <w:jc w:val="both"/>
-        <w:rPr>
-          <w:rFonts w:ascii="Arial" w:hAnsi="Arial" w:cs="Arial"/>
-          <w:b/>
-          <w:sz w:val="24"/>
-          <w:szCs w:val="24"/>
-        </w:rPr>
-      </w:pPr>
+      <w:bookmarkEnd w:id="5"/>
     </w:p>
     <w:p>
       <w:pPr>
@@ -1970,33 +2023,28 @@
           <w:ilvl w:val="0"/>
           <w:numId w:val="4"/>
         </w:numPr>
-        <w:jc w:val="both"/>
-        <w:rPr>
-          <w:rFonts w:ascii="Arial" w:hAnsi="Arial" w:cs="Arial"/>
-          <w:sz w:val="24"/>
-          <w:szCs w:val="24"/>
-        </w:rPr>
-      </w:pPr>
-      <w:r>
-        <w:rPr>
-          <w:rFonts w:ascii="Arial" w:hAnsi="Arial" w:cs="Arial"/>
-          <w:sz w:val="24"/>
+        <w:rPr>
+          <w:rFonts w:cs="Arial"/>
+          <w:szCs w:val="24"/>
+        </w:rPr>
+      </w:pPr>
+      <w:r>
+        <w:rPr>
+          <w:rFonts w:cs="Arial"/>
           <w:szCs w:val="24"/>
         </w:rPr>
         <w:t>Desarrollar soluciones software y hardware cumpliendo con estándares de calidad y normatividad</w:t>
       </w:r>
       <w:r>
         <w:rPr>
-          <w:rFonts w:ascii="Arial" w:hAnsi="Arial" w:cs="Arial"/>
-          <w:sz w:val="24"/>
+          <w:rFonts w:cs="Arial"/>
           <w:szCs w:val="24"/>
         </w:rPr>
         <w:t xml:space="preserve"> para ofrecer mejores productos a nuestros clientes</w:t>
       </w:r>
       <w:r>
         <w:rPr>
-          <w:rFonts w:ascii="Arial" w:hAnsi="Arial" w:cs="Arial"/>
-          <w:sz w:val="24"/>
+          <w:rFonts w:cs="Arial"/>
           <w:szCs w:val="24"/>
         </w:rPr>
         <w:t>.</w:t>
@@ -2009,17 +2057,14 @@
           <w:ilvl w:val="0"/>
           <w:numId w:val="4"/>
         </w:numPr>
-        <w:jc w:val="both"/>
-        <w:rPr>
-          <w:rFonts w:ascii="Arial" w:hAnsi="Arial" w:cs="Arial"/>
-          <w:sz w:val="24"/>
-          <w:szCs w:val="24"/>
-        </w:rPr>
-      </w:pPr>
-      <w:r>
-        <w:rPr>
-          <w:rFonts w:ascii="Arial" w:hAnsi="Arial" w:cs="Arial"/>
-          <w:sz w:val="24"/>
+        <w:rPr>
+          <w:rFonts w:cs="Arial"/>
+          <w:szCs w:val="24"/>
+        </w:rPr>
+      </w:pPr>
+      <w:r>
+        <w:rPr>
+          <w:rFonts w:cs="Arial"/>
           <w:szCs w:val="24"/>
         </w:rPr>
         <w:t>Aportar al avance tecnológico del desarrollo del internet de las cosas innovando en la construcción de nuevas tecnologías.</w:t>
@@ -2027,60 +2072,163 @@
     </w:p>
     <w:p>
       <w:pPr>
-        <w:jc w:val="both"/>
-        <w:rPr>
-          <w:rFonts w:ascii="Arial" w:hAnsi="Arial" w:cs="Arial"/>
-          <w:sz w:val="24"/>
-          <w:szCs w:val="24"/>
-        </w:rPr>
-      </w:pPr>
-    </w:p>
-    <w:p>
-      <w:pPr>
-        <w:jc w:val="both"/>
-        <w:rPr>
-          <w:rFonts w:ascii="Arial" w:hAnsi="Arial" w:cs="Arial"/>
-          <w:b/>
-          <w:sz w:val="24"/>
-          <w:szCs w:val="24"/>
-        </w:rPr>
-      </w:pPr>
-      <w:r>
-        <w:rPr>
-          <w:rFonts w:ascii="Arial" w:hAnsi="Arial" w:cs="Arial"/>
-          <w:b/>
-          <w:sz w:val="24"/>
-          <w:szCs w:val="24"/>
-        </w:rPr>
-        <w:t>Definición de roles</w:t>
-      </w:r>
-    </w:p>
-    <w:p>
-      <w:pPr>
-        <w:jc w:val="both"/>
-        <w:rPr>
-          <w:rFonts w:ascii="Arial" w:hAnsi="Arial" w:cs="Arial"/>
-          <w:sz w:val="24"/>
-          <w:szCs w:val="24"/>
-        </w:rPr>
-      </w:pPr>
-    </w:p>
-    <w:p>
-      <w:pPr>
-        <w:jc w:val="both"/>
-        <w:rPr>
-          <w:rFonts w:ascii="Arial" w:hAnsi="Arial" w:cs="Arial"/>
-          <w:sz w:val="24"/>
-          <w:szCs w:val="24"/>
-        </w:rPr>
-      </w:pPr>
-      <w:r>
-        <w:rPr>
-          <w:rFonts w:ascii="Arial" w:hAnsi="Arial" w:cs="Arial"/>
-          <w:sz w:val="24"/>
-          <w:szCs w:val="24"/>
-        </w:rPr>
-        <w:t>El grupo de trabajo de define con los siguientes roles:</w:t>
+        <w:pStyle w:val="Ttulo1"/>
+      </w:pPr>
+      <w:bookmarkStart w:id="6" w:name="_Toc7891189"/>
+      <w:r>
+        <w:t>Definición</w:t>
+      </w:r>
+      <w:r>
+        <w:t xml:space="preserve"> de roles</w:t>
+      </w:r>
+      <w:bookmarkEnd w:id="6"/>
+    </w:p>
+    <w:p>
+      <w:pPr>
+        <w:rPr>
+          <w:rFonts w:cs="Arial"/>
+          <w:szCs w:val="24"/>
+        </w:rPr>
+      </w:pPr>
+    </w:p>
+    <w:p>
+      <w:pPr>
+        <w:rPr>
+          <w:rFonts w:cs="Arial"/>
+          <w:szCs w:val="24"/>
+        </w:rPr>
+      </w:pPr>
+      <w:r>
+        <w:rPr>
+          <w:rFonts w:cs="Arial"/>
+          <w:szCs w:val="24"/>
+        </w:rPr>
+        <w:t xml:space="preserve">● Líder: </w:t>
+      </w:r>
+      <w:r>
+        <w:rPr>
+          <w:rFonts w:cs="Arial"/>
+          <w:szCs w:val="24"/>
+        </w:rPr>
+        <w:t>Daniel Fernando Gómez Ortiz</w:t>
+      </w:r>
+    </w:p>
+    <w:p>
+      <w:pPr>
+        <w:rPr>
+          <w:rFonts w:cs="Arial"/>
+          <w:szCs w:val="24"/>
+        </w:rPr>
+      </w:pPr>
+      <w:r>
+        <w:rPr>
+          <w:rFonts w:cs="Arial"/>
+          <w:szCs w:val="24"/>
+        </w:rPr>
+        <w:t xml:space="preserve">● Moderador: </w:t>
+      </w:r>
+      <w:r>
+        <w:rPr>
+          <w:rFonts w:cs="Arial"/>
+          <w:szCs w:val="24"/>
+        </w:rPr>
+        <w:t>Daniel Bravo</w:t>
+      </w:r>
+    </w:p>
+    <w:p>
+      <w:pPr>
+        <w:jc w:val="left"/>
+        <w:rPr>
+          <w:rFonts w:cs="Arial"/>
+          <w:szCs w:val="24"/>
+        </w:rPr>
+      </w:pPr>
+      <w:r>
+        <w:rPr>
+          <w:rFonts w:cs="Arial"/>
+          <w:szCs w:val="24"/>
+        </w:rPr>
+        <w:t>● Interventor</w:t>
+      </w:r>
+      <w:r>
+        <w:rPr>
+          <w:rFonts w:cs="Arial"/>
+          <w:szCs w:val="24"/>
+        </w:rPr>
+        <w:t xml:space="preserve"> del proyecto</w:t>
+      </w:r>
+      <w:r>
+        <w:rPr>
+          <w:rFonts w:cs="Arial"/>
+          <w:szCs w:val="24"/>
+        </w:rPr>
+        <w:t xml:space="preserve">: </w:t>
+      </w:r>
+      <w:r>
+        <w:rPr>
+          <w:rFonts w:cs="Arial"/>
+          <w:szCs w:val="24"/>
+        </w:rPr>
+        <w:t>Juan Camilo Forero</w:t>
+      </w:r>
+    </w:p>
+    <w:p>
+      <w:pPr>
+        <w:rPr>
+          <w:rFonts w:cs="Arial"/>
+          <w:szCs w:val="24"/>
+        </w:rPr>
+      </w:pPr>
+      <w:r>
+        <w:rPr>
+          <w:rFonts w:cs="Arial"/>
+          <w:szCs w:val="24"/>
+        </w:rPr>
+        <w:t xml:space="preserve">● secretaria: </w:t>
+      </w:r>
+      <w:r>
+        <w:rPr>
+          <w:rFonts w:cs="Arial"/>
+          <w:szCs w:val="24"/>
+        </w:rPr>
+        <w:t>Leidy Vanesa Fernández</w:t>
+      </w:r>
+    </w:p>
+    <w:p>
+      <w:pPr>
+        <w:rPr>
+          <w:rFonts w:cs="Arial"/>
+          <w:szCs w:val="24"/>
+        </w:rPr>
+      </w:pPr>
+    </w:p>
+    <w:p>
+      <w:pPr>
+        <w:rPr>
+          <w:rFonts w:cs="Arial"/>
+          <w:szCs w:val="24"/>
+        </w:rPr>
+      </w:pPr>
+      <w:r>
+        <w:rPr>
+          <w:rFonts w:cs="Arial"/>
+          <w:szCs w:val="24"/>
+        </w:rPr>
+        <w:t xml:space="preserve">El grupo de trabajo </w:t>
+      </w:r>
+      <w:r>
+        <w:rPr>
+          <w:rFonts w:cs="Arial"/>
+          <w:szCs w:val="24"/>
+        </w:rPr>
+        <w:t>se</w:t>
+      </w:r>
+      <w:r>
+        <w:rPr>
+          <w:rFonts w:cs="Arial"/>
+          <w:szCs w:val="24"/>
+        </w:rPr>
+        <w:t xml:space="preserve"> define con los siguientes roles:</w:t>
       </w:r>
     </w:p>
     <w:p>
@@ -2090,20 +2238,25 @@
           <w:ilvl w:val="0"/>
           <w:numId w:val="5"/>
         </w:numPr>
-        <w:jc w:val="both"/>
-        <w:rPr>
-          <w:rFonts w:ascii="Arial" w:hAnsi="Arial" w:cs="Arial"/>
-          <w:sz w:val="24"/>
-          <w:szCs w:val="24"/>
-        </w:rPr>
-      </w:pPr>
-      <w:r>
-        <w:rPr>
-          <w:rFonts w:ascii="Arial" w:hAnsi="Arial" w:cs="Arial"/>
-          <w:sz w:val="24"/>
-          <w:szCs w:val="24"/>
-        </w:rPr>
-        <w:t>Líder: Integrante que conoce a cada una las personas de su grupo. Se encarga de guiar y apoyar a todos en su principal área de enfoque.</w:t>
+        <w:rPr>
+          <w:rFonts w:cs="Arial"/>
+          <w:szCs w:val="24"/>
+        </w:rPr>
+      </w:pPr>
+      <w:r>
+        <w:rPr>
+          <w:rFonts w:cs="Arial"/>
+          <w:b/>
+          <w:szCs w:val="24"/>
+        </w:rPr>
+        <w:t>Líder:</w:t>
+      </w:r>
+      <w:r>
+        <w:rPr>
+          <w:rFonts w:cs="Arial"/>
+          <w:szCs w:val="24"/>
+        </w:rPr>
+        <w:t xml:space="preserve"> Integrante que conoce a cada una las personas de su grupo. Se encarga de guiar y apoyar a todos en su principal área de enfoque.</w:t>
       </w:r>
     </w:p>
     <w:p>
@@ -2113,20 +2266,25 @@
           <w:ilvl w:val="0"/>
           <w:numId w:val="5"/>
         </w:numPr>
-        <w:jc w:val="both"/>
-        <w:rPr>
-          <w:rFonts w:ascii="Arial" w:hAnsi="Arial" w:cs="Arial"/>
-          <w:sz w:val="24"/>
-          <w:szCs w:val="24"/>
-        </w:rPr>
-      </w:pPr>
-      <w:r>
-        <w:rPr>
-          <w:rFonts w:ascii="Arial" w:hAnsi="Arial" w:cs="Arial"/>
-          <w:sz w:val="24"/>
-          <w:szCs w:val="24"/>
-        </w:rPr>
-        <w:t>Secretario: Miembro encargado del control de registro de artefactos de software conforme su producción en un espacio de fácil acceso para cualquier integrante. La asignación de reuniones del equipo, o con el cliente y la conversión a formato digital de todo dato o artefacto importante para el desarrollo.</w:t>
+        <w:rPr>
+          <w:rFonts w:cs="Arial"/>
+          <w:szCs w:val="24"/>
+        </w:rPr>
+      </w:pPr>
+      <w:r>
+        <w:rPr>
+          <w:rFonts w:cs="Arial"/>
+          <w:b/>
+          <w:szCs w:val="24"/>
+        </w:rPr>
+        <w:t>Secretario:</w:t>
+      </w:r>
+      <w:r>
+        <w:rPr>
+          <w:rFonts w:cs="Arial"/>
+          <w:szCs w:val="24"/>
+        </w:rPr>
+        <w:t xml:space="preserve"> Miembro encargado del control de registro de artefactos de software conforme su producción en un espacio de fácil acceso para cualquier integrante. La asignación de reuniones del equipo, o con el cliente y la conversión a formato digital de todo dato o artefacto importante para el desarrollo.</w:t>
       </w:r>
     </w:p>
     <w:p>
@@ -2136,30 +2294,25 @@
           <w:ilvl w:val="0"/>
           <w:numId w:val="5"/>
         </w:numPr>
-        <w:jc w:val="both"/>
-        <w:rPr>
-          <w:rFonts w:ascii="Arial" w:hAnsi="Arial" w:cs="Arial"/>
-          <w:sz w:val="24"/>
-          <w:szCs w:val="24"/>
-        </w:rPr>
-      </w:pPr>
-      <w:r>
-        <w:rPr>
-          <w:rFonts w:ascii="Arial" w:hAnsi="Arial" w:cs="Arial"/>
-          <w:sz w:val="24"/>
-          <w:szCs w:val="24"/>
-        </w:rPr>
-        <w:t xml:space="preserve">Moderador: Integrante encargado de promover y mantener el orden en las </w:t>
-      </w:r>
-      <w:bookmarkStart w:id="0" w:name="_GoBack"/>
-      <w:bookmarkEnd w:id="0"/>
-      <w:r>
-        <w:rPr>
-          <w:rFonts w:ascii="Arial" w:hAnsi="Arial" w:cs="Arial"/>
-          <w:sz w:val="24"/>
-          <w:szCs w:val="24"/>
-        </w:rPr>
-        <w:t>reuniones. También se encarga de controlar las participaciones y asistencias de los horarios, además de proponer acciones a realizar en cada iteración.</w:t>
+        <w:rPr>
+          <w:rFonts w:cs="Arial"/>
+          <w:szCs w:val="24"/>
+        </w:rPr>
+      </w:pPr>
+      <w:r>
+        <w:rPr>
+          <w:rFonts w:cs="Arial"/>
+          <w:b/>
+          <w:szCs w:val="24"/>
+        </w:rPr>
+        <w:t>Moderador:</w:t>
+      </w:r>
+      <w:r>
+        <w:rPr>
+          <w:rFonts w:cs="Arial"/>
+          <w:szCs w:val="24"/>
+        </w:rPr>
+        <w:t xml:space="preserve"> Integrante encargado de promover y mantener el orden en las reuniones. También se encarga de controlar las participaciones y asistencias de los horarios, además de proponer acciones a realizar en cada iteración.</w:t>
       </w:r>
     </w:p>
     <w:p>
@@ -2169,49 +2322,53 @@
           <w:ilvl w:val="0"/>
           <w:numId w:val="5"/>
         </w:numPr>
-        <w:jc w:val="both"/>
-        <w:rPr>
-          <w:rFonts w:ascii="Arial" w:hAnsi="Arial" w:cs="Arial"/>
-          <w:sz w:val="24"/>
-          <w:szCs w:val="24"/>
-        </w:rPr>
-      </w:pPr>
-      <w:r>
-        <w:rPr>
-          <w:rFonts w:ascii="Arial" w:hAnsi="Arial" w:cs="Arial"/>
-          <w:sz w:val="24"/>
-          <w:szCs w:val="24"/>
-        </w:rPr>
-        <w:t>Interventor del proyecto: Participante encargado de llevar el control de cada una de las actividades propuestas durante todo el tiempo de desarrollo del proyecto, asegurando la calidad del mismo.</w:t>
-      </w:r>
-    </w:p>
-    <w:p>
-      <w:pPr>
-        <w:jc w:val="both"/>
-        <w:rPr>
-          <w:rFonts w:ascii="Arial" w:hAnsi="Arial" w:cs="Arial"/>
-          <w:sz w:val="24"/>
-          <w:szCs w:val="24"/>
-        </w:rPr>
-      </w:pPr>
-    </w:p>
-    <w:p>
-      <w:pPr>
-        <w:jc w:val="both"/>
-        <w:rPr>
-          <w:rFonts w:ascii="Arial" w:hAnsi="Arial" w:cs="Arial"/>
-          <w:sz w:val="24"/>
-          <w:szCs w:val="24"/>
-        </w:rPr>
-      </w:pPr>
-      <w:r>
-        <w:rPr>
-          <w:rFonts w:ascii="Arial" w:hAnsi="Arial" w:cs="Arial"/>
-          <w:sz w:val="24"/>
-          <w:szCs w:val="24"/>
-        </w:rPr>
+        <w:rPr>
+          <w:rFonts w:cs="Arial"/>
+          <w:szCs w:val="24"/>
+        </w:rPr>
+      </w:pPr>
+      <w:r>
+        <w:rPr>
+          <w:rFonts w:cs="Arial"/>
+          <w:b/>
+          <w:szCs w:val="24"/>
+        </w:rPr>
+        <w:t>Interventor del proyecto:</w:t>
+      </w:r>
+      <w:r>
+        <w:rPr>
+          <w:rFonts w:cs="Arial"/>
+          <w:szCs w:val="24"/>
+        </w:rPr>
+        <w:t xml:space="preserve"> Participante encargado de llevar el control de cada una de las actividades propuestas durante todo el tiempo de desarrollo del proyecto, asegurando la calidad del mismo.</w:t>
+      </w:r>
+    </w:p>
+    <w:p>
+      <w:pPr>
+        <w:pStyle w:val="Ttulo1"/>
+      </w:pPr>
+      <w:bookmarkStart w:id="7" w:name="_Toc7891190"/>
+      <w:r>
+        <w:t>Hojas de vida</w:t>
+      </w:r>
+    </w:p>
+    <w:p>
+      <w:pPr>
+        <w:pStyle w:val="Ttulo1"/>
+      </w:pPr>
+      <w:r>
         <w:t>Calendario de trabajo</w:t>
       </w:r>
+      <w:bookmarkEnd w:id="7"/>
+    </w:p>
+    <w:p>
+      <w:pPr>
+        <w:rPr>
+          <w:rFonts w:cs="Arial"/>
+          <w:b/>
+          <w:szCs w:val="24"/>
+        </w:rPr>
+      </w:pPr>
     </w:p>
     <w:tbl>
       <w:tblPr>
@@ -2238,17 +2395,14 @@
           </w:tcPr>
           <w:p>
             <w:pPr>
-              <w:jc w:val="both"/>
-              <w:rPr>
-                <w:rFonts w:ascii="Arial" w:hAnsi="Arial" w:cs="Arial"/>
-                <w:sz w:val="24"/>
+              <w:rPr>
+                <w:rFonts w:cs="Arial"/>
                 <w:szCs w:val="24"/>
               </w:rPr>
             </w:pPr>
             <w:r>
               <w:rPr>
-                <w:rFonts w:ascii="Arial" w:hAnsi="Arial" w:cs="Arial"/>
-                <w:sz w:val="24"/>
+                <w:rFonts w:cs="Arial"/>
                 <w:szCs w:val="24"/>
               </w:rPr>
               <w:t>Hora</w:t>
@@ -2261,18 +2415,15 @@
           </w:tcPr>
           <w:p>
             <w:pPr>
-              <w:jc w:val="both"/>
               <w:cnfStyle w:val="100000000000" w:firstRow="1" w:lastRow="0" w:firstColumn="0" w:lastColumn="0" w:oddVBand="0" w:evenVBand="0" w:oddHBand="0" w:evenHBand="0" w:firstRowFirstColumn="0" w:firstRowLastColumn="0" w:lastRowFirstColumn="0" w:lastRowLastColumn="0"/>
               <w:rPr>
-                <w:rFonts w:ascii="Arial" w:hAnsi="Arial" w:cs="Arial"/>
-                <w:sz w:val="24"/>
+                <w:rFonts w:cs="Arial"/>
                 <w:szCs w:val="24"/>
               </w:rPr>
             </w:pPr>
             <w:r>
               <w:rPr>
-                <w:rFonts w:ascii="Arial" w:hAnsi="Arial" w:cs="Arial"/>
-                <w:sz w:val="24"/>
+                <w:rFonts w:cs="Arial"/>
                 <w:szCs w:val="24"/>
               </w:rPr>
               <w:t>Lunes</w:t>
@@ -2285,18 +2436,15 @@
           </w:tcPr>
           <w:p>
             <w:pPr>
-              <w:jc w:val="both"/>
               <w:cnfStyle w:val="100000000000" w:firstRow="1" w:lastRow="0" w:firstColumn="0" w:lastColumn="0" w:oddVBand="0" w:evenVBand="0" w:oddHBand="0" w:evenHBand="0" w:firstRowFirstColumn="0" w:firstRowLastColumn="0" w:lastRowFirstColumn="0" w:lastRowLastColumn="0"/>
               <w:rPr>
-                <w:rFonts w:ascii="Arial" w:hAnsi="Arial" w:cs="Arial"/>
-                <w:sz w:val="24"/>
+                <w:rFonts w:cs="Arial"/>
                 <w:szCs w:val="24"/>
               </w:rPr>
             </w:pPr>
             <w:r>
               <w:rPr>
-                <w:rFonts w:ascii="Arial" w:hAnsi="Arial" w:cs="Arial"/>
-                <w:sz w:val="24"/>
+                <w:rFonts w:cs="Arial"/>
                 <w:szCs w:val="24"/>
               </w:rPr>
               <w:t>Martes</w:t>
@@ -2309,18 +2457,15 @@
           </w:tcPr>
           <w:p>
             <w:pPr>
-              <w:jc w:val="both"/>
               <w:cnfStyle w:val="100000000000" w:firstRow="1" w:lastRow="0" w:firstColumn="0" w:lastColumn="0" w:oddVBand="0" w:evenVBand="0" w:oddHBand="0" w:evenHBand="0" w:firstRowFirstColumn="0" w:firstRowLastColumn="0" w:lastRowFirstColumn="0" w:lastRowLastColumn="0"/>
               <w:rPr>
-                <w:rFonts w:ascii="Arial" w:hAnsi="Arial" w:cs="Arial"/>
-                <w:sz w:val="24"/>
+                <w:rFonts w:cs="Arial"/>
                 <w:szCs w:val="24"/>
               </w:rPr>
             </w:pPr>
             <w:r>
               <w:rPr>
-                <w:rFonts w:ascii="Arial" w:hAnsi="Arial" w:cs="Arial"/>
-                <w:sz w:val="24"/>
+                <w:rFonts w:cs="Arial"/>
                 <w:szCs w:val="24"/>
               </w:rPr>
               <w:t>Miércoles</w:t>
@@ -2333,18 +2478,15 @@
           </w:tcPr>
           <w:p>
             <w:pPr>
-              <w:jc w:val="both"/>
               <w:cnfStyle w:val="100000000000" w:firstRow="1" w:lastRow="0" w:firstColumn="0" w:lastColumn="0" w:oddVBand="0" w:evenVBand="0" w:oddHBand="0" w:evenHBand="0" w:firstRowFirstColumn="0" w:firstRowLastColumn="0" w:lastRowFirstColumn="0" w:lastRowLastColumn="0"/>
               <w:rPr>
-                <w:rFonts w:ascii="Arial" w:hAnsi="Arial" w:cs="Arial"/>
-                <w:sz w:val="24"/>
+                <w:rFonts w:cs="Arial"/>
                 <w:szCs w:val="24"/>
               </w:rPr>
             </w:pPr>
             <w:r>
               <w:rPr>
-                <w:rFonts w:ascii="Arial" w:hAnsi="Arial" w:cs="Arial"/>
-                <w:sz w:val="24"/>
+                <w:rFonts w:cs="Arial"/>
                 <w:szCs w:val="24"/>
               </w:rPr>
               <w:t>Jueves</w:t>
@@ -2357,18 +2499,15 @@
           </w:tcPr>
           <w:p>
             <w:pPr>
-              <w:jc w:val="both"/>
               <w:cnfStyle w:val="100000000000" w:firstRow="1" w:lastRow="0" w:firstColumn="0" w:lastColumn="0" w:oddVBand="0" w:evenVBand="0" w:oddHBand="0" w:evenHBand="0" w:firstRowFirstColumn="0" w:firstRowLastColumn="0" w:lastRowFirstColumn="0" w:lastRowLastColumn="0"/>
               <w:rPr>
-                <w:rFonts w:ascii="Arial" w:hAnsi="Arial" w:cs="Arial"/>
-                <w:sz w:val="24"/>
+                <w:rFonts w:cs="Arial"/>
                 <w:szCs w:val="24"/>
               </w:rPr>
             </w:pPr>
             <w:r>
               <w:rPr>
-                <w:rFonts w:ascii="Arial" w:hAnsi="Arial" w:cs="Arial"/>
-                <w:sz w:val="24"/>
+                <w:rFonts w:cs="Arial"/>
                 <w:szCs w:val="24"/>
               </w:rPr>
               <w:t>Viernes</w:t>
@@ -2387,17 +2526,14 @@
           </w:tcPr>
           <w:p>
             <w:pPr>
-              <w:jc w:val="both"/>
-              <w:rPr>
-                <w:rFonts w:ascii="Arial" w:hAnsi="Arial" w:cs="Arial"/>
-                <w:sz w:val="24"/>
+              <w:rPr>
+                <w:rFonts w:cs="Arial"/>
                 <w:szCs w:val="24"/>
               </w:rPr>
             </w:pPr>
             <w:r>
               <w:rPr>
-                <w:rFonts w:ascii="Arial" w:hAnsi="Arial" w:cs="Arial"/>
-                <w:sz w:val="24"/>
+                <w:rFonts w:cs="Arial"/>
                 <w:szCs w:val="24"/>
               </w:rPr>
               <w:t xml:space="preserve">7-9 </w:t>
@@ -2410,11 +2546,9 @@
           </w:tcPr>
           <w:p>
             <w:pPr>
-              <w:jc w:val="both"/>
               <w:cnfStyle w:val="000000100000" w:firstRow="0" w:lastRow="0" w:firstColumn="0" w:lastColumn="0" w:oddVBand="0" w:evenVBand="0" w:oddHBand="1" w:evenHBand="0" w:firstRowFirstColumn="0" w:firstRowLastColumn="0" w:lastRowFirstColumn="0" w:lastRowLastColumn="0"/>
               <w:rPr>
-                <w:rFonts w:ascii="Arial" w:hAnsi="Arial" w:cs="Arial"/>
-                <w:sz w:val="24"/>
+                <w:rFonts w:cs="Arial"/>
                 <w:szCs w:val="24"/>
               </w:rPr>
             </w:pPr>
@@ -2426,11 +2560,9 @@
           </w:tcPr>
           <w:p>
             <w:pPr>
-              <w:jc w:val="both"/>
               <w:cnfStyle w:val="000000100000" w:firstRow="0" w:lastRow="0" w:firstColumn="0" w:lastColumn="0" w:oddVBand="0" w:evenVBand="0" w:oddHBand="1" w:evenHBand="0" w:firstRowFirstColumn="0" w:firstRowLastColumn="0" w:lastRowFirstColumn="0" w:lastRowLastColumn="0"/>
               <w:rPr>
-                <w:rFonts w:ascii="Arial" w:hAnsi="Arial" w:cs="Arial"/>
-                <w:sz w:val="24"/>
+                <w:rFonts w:cs="Arial"/>
                 <w:szCs w:val="24"/>
               </w:rPr>
             </w:pPr>
@@ -2442,11 +2574,9 @@
           </w:tcPr>
           <w:p>
             <w:pPr>
-              <w:jc w:val="both"/>
               <w:cnfStyle w:val="000000100000" w:firstRow="0" w:lastRow="0" w:firstColumn="0" w:lastColumn="0" w:oddVBand="0" w:evenVBand="0" w:oddHBand="1" w:evenHBand="0" w:firstRowFirstColumn="0" w:firstRowLastColumn="0" w:lastRowFirstColumn="0" w:lastRowLastColumn="0"/>
               <w:rPr>
-                <w:rFonts w:ascii="Arial" w:hAnsi="Arial" w:cs="Arial"/>
-                <w:sz w:val="24"/>
+                <w:rFonts w:cs="Arial"/>
                 <w:szCs w:val="24"/>
               </w:rPr>
             </w:pPr>
@@ -2458,11 +2588,9 @@
           </w:tcPr>
           <w:p>
             <w:pPr>
-              <w:jc w:val="both"/>
               <w:cnfStyle w:val="000000100000" w:firstRow="0" w:lastRow="0" w:firstColumn="0" w:lastColumn="0" w:oddVBand="0" w:evenVBand="0" w:oddHBand="1" w:evenHBand="0" w:firstRowFirstColumn="0" w:firstRowLastColumn="0" w:lastRowFirstColumn="0" w:lastRowLastColumn="0"/>
               <w:rPr>
-                <w:rFonts w:ascii="Arial" w:hAnsi="Arial" w:cs="Arial"/>
-                <w:sz w:val="24"/>
+                <w:rFonts w:cs="Arial"/>
                 <w:szCs w:val="24"/>
               </w:rPr>
             </w:pPr>
@@ -2474,11 +2602,9 @@
           </w:tcPr>
           <w:p>
             <w:pPr>
-              <w:jc w:val="both"/>
               <w:cnfStyle w:val="000000100000" w:firstRow="0" w:lastRow="0" w:firstColumn="0" w:lastColumn="0" w:oddVBand="0" w:evenVBand="0" w:oddHBand="1" w:evenHBand="0" w:firstRowFirstColumn="0" w:firstRowLastColumn="0" w:lastRowFirstColumn="0" w:lastRowLastColumn="0"/>
               <w:rPr>
-                <w:rFonts w:ascii="Arial" w:hAnsi="Arial" w:cs="Arial"/>
-                <w:sz w:val="24"/>
+                <w:rFonts w:cs="Arial"/>
                 <w:szCs w:val="24"/>
               </w:rPr>
             </w:pPr>
@@ -2493,17 +2619,14 @@
           </w:tcPr>
           <w:p>
             <w:pPr>
-              <w:jc w:val="both"/>
-              <w:rPr>
-                <w:rFonts w:ascii="Arial" w:hAnsi="Arial" w:cs="Arial"/>
-                <w:sz w:val="24"/>
+              <w:rPr>
+                <w:rFonts w:cs="Arial"/>
                 <w:szCs w:val="24"/>
               </w:rPr>
             </w:pPr>
             <w:r>
               <w:rPr>
-                <w:rFonts w:ascii="Arial" w:hAnsi="Arial" w:cs="Arial"/>
-                <w:sz w:val="24"/>
+                <w:rFonts w:cs="Arial"/>
                 <w:szCs w:val="24"/>
               </w:rPr>
               <w:t>9-11</w:t>
@@ -2516,18 +2639,15 @@
           </w:tcPr>
           <w:p>
             <w:pPr>
-              <w:jc w:val="both"/>
               <w:cnfStyle w:val="000000000000" w:firstRow="0" w:lastRow="0" w:firstColumn="0" w:lastColumn="0" w:oddVBand="0" w:evenVBand="0" w:oddHBand="0" w:evenHBand="0" w:firstRowFirstColumn="0" w:firstRowLastColumn="0" w:lastRowFirstColumn="0" w:lastRowLastColumn="0"/>
               <w:rPr>
-                <w:rFonts w:ascii="Arial" w:hAnsi="Arial" w:cs="Arial"/>
-                <w:sz w:val="24"/>
+                <w:rFonts w:cs="Arial"/>
                 <w:szCs w:val="24"/>
               </w:rPr>
             </w:pPr>
             <w:r>
               <w:rPr>
-                <w:rFonts w:ascii="Arial" w:hAnsi="Arial" w:cs="Arial"/>
-                <w:sz w:val="24"/>
+                <w:rFonts w:cs="Arial"/>
                 <w:szCs w:val="24"/>
               </w:rPr>
               <w:t>REUNION</w:t>
@@ -2540,11 +2660,9 @@
           </w:tcPr>
           <w:p>
             <w:pPr>
-              <w:jc w:val="both"/>
               <w:cnfStyle w:val="000000000000" w:firstRow="0" w:lastRow="0" w:firstColumn="0" w:lastColumn="0" w:oddVBand="0" w:evenVBand="0" w:oddHBand="0" w:evenHBand="0" w:firstRowFirstColumn="0" w:firstRowLastColumn="0" w:lastRowFirstColumn="0" w:lastRowLastColumn="0"/>
               <w:rPr>
-                <w:rFonts w:ascii="Arial" w:hAnsi="Arial" w:cs="Arial"/>
-                <w:sz w:val="24"/>
+                <w:rFonts w:cs="Arial"/>
                 <w:szCs w:val="24"/>
               </w:rPr>
             </w:pPr>
@@ -2556,11 +2674,9 @@
           </w:tcPr>
           <w:p>
             <w:pPr>
-              <w:jc w:val="both"/>
               <w:cnfStyle w:val="000000000000" w:firstRow="0" w:lastRow="0" w:firstColumn="0" w:lastColumn="0" w:oddVBand="0" w:evenVBand="0" w:oddHBand="0" w:evenHBand="0" w:firstRowFirstColumn="0" w:firstRowLastColumn="0" w:lastRowFirstColumn="0" w:lastRowLastColumn="0"/>
               <w:rPr>
-                <w:rFonts w:ascii="Arial" w:hAnsi="Arial" w:cs="Arial"/>
-                <w:sz w:val="24"/>
+                <w:rFonts w:cs="Arial"/>
                 <w:szCs w:val="24"/>
               </w:rPr>
             </w:pPr>
@@ -2572,11 +2688,9 @@
           </w:tcPr>
           <w:p>
             <w:pPr>
-              <w:jc w:val="both"/>
               <w:cnfStyle w:val="000000000000" w:firstRow="0" w:lastRow="0" w:firstColumn="0" w:lastColumn="0" w:oddVBand="0" w:evenVBand="0" w:oddHBand="0" w:evenHBand="0" w:firstRowFirstColumn="0" w:firstRowLastColumn="0" w:lastRowFirstColumn="0" w:lastRowLastColumn="0"/>
               <w:rPr>
-                <w:rFonts w:ascii="Arial" w:hAnsi="Arial" w:cs="Arial"/>
-                <w:sz w:val="24"/>
+                <w:rFonts w:cs="Arial"/>
                 <w:szCs w:val="24"/>
               </w:rPr>
             </w:pPr>
@@ -2588,11 +2702,9 @@
           </w:tcPr>
           <w:p>
             <w:pPr>
-              <w:jc w:val="both"/>
               <w:cnfStyle w:val="000000000000" w:firstRow="0" w:lastRow="0" w:firstColumn="0" w:lastColumn="0" w:oddVBand="0" w:evenVBand="0" w:oddHBand="0" w:evenHBand="0" w:firstRowFirstColumn="0" w:firstRowLastColumn="0" w:lastRowFirstColumn="0" w:lastRowLastColumn="0"/>
               <w:rPr>
-                <w:rFonts w:ascii="Arial" w:hAnsi="Arial" w:cs="Arial"/>
-                <w:sz w:val="24"/>
+                <w:rFonts w:cs="Arial"/>
                 <w:szCs w:val="24"/>
               </w:rPr>
             </w:pPr>
@@ -2610,17 +2722,14 @@
           </w:tcPr>
           <w:p>
             <w:pPr>
-              <w:jc w:val="both"/>
-              <w:rPr>
-                <w:rFonts w:ascii="Arial" w:hAnsi="Arial" w:cs="Arial"/>
-                <w:sz w:val="24"/>
+              <w:rPr>
+                <w:rFonts w:cs="Arial"/>
                 <w:szCs w:val="24"/>
               </w:rPr>
             </w:pPr>
             <w:r>
               <w:rPr>
-                <w:rFonts w:ascii="Arial" w:hAnsi="Arial" w:cs="Arial"/>
-                <w:sz w:val="24"/>
+                <w:rFonts w:cs="Arial"/>
                 <w:szCs w:val="24"/>
               </w:rPr>
               <w:t>11-1</w:t>
@@ -2633,11 +2742,9 @@
           </w:tcPr>
           <w:p>
             <w:pPr>
-              <w:jc w:val="both"/>
               <w:cnfStyle w:val="000000100000" w:firstRow="0" w:lastRow="0" w:firstColumn="0" w:lastColumn="0" w:oddVBand="0" w:evenVBand="0" w:oddHBand="1" w:evenHBand="0" w:firstRowFirstColumn="0" w:firstRowLastColumn="0" w:lastRowFirstColumn="0" w:lastRowLastColumn="0"/>
               <w:rPr>
-                <w:rFonts w:ascii="Arial" w:hAnsi="Arial" w:cs="Arial"/>
-                <w:sz w:val="24"/>
+                <w:rFonts w:cs="Arial"/>
                 <w:szCs w:val="24"/>
               </w:rPr>
             </w:pPr>
@@ -2649,11 +2756,9 @@
           </w:tcPr>
           <w:p>
             <w:pPr>
-              <w:jc w:val="both"/>
               <w:cnfStyle w:val="000000100000" w:firstRow="0" w:lastRow="0" w:firstColumn="0" w:lastColumn="0" w:oddVBand="0" w:evenVBand="0" w:oddHBand="1" w:evenHBand="0" w:firstRowFirstColumn="0" w:firstRowLastColumn="0" w:lastRowFirstColumn="0" w:lastRowLastColumn="0"/>
               <w:rPr>
-                <w:rFonts w:ascii="Arial" w:hAnsi="Arial" w:cs="Arial"/>
-                <w:sz w:val="24"/>
+                <w:rFonts w:cs="Arial"/>
                 <w:szCs w:val="24"/>
               </w:rPr>
             </w:pPr>
@@ -2665,11 +2770,9 @@
           </w:tcPr>
           <w:p>
             <w:pPr>
-              <w:jc w:val="both"/>
               <w:cnfStyle w:val="000000100000" w:firstRow="0" w:lastRow="0" w:firstColumn="0" w:lastColumn="0" w:oddVBand="0" w:evenVBand="0" w:oddHBand="1" w:evenHBand="0" w:firstRowFirstColumn="0" w:firstRowLastColumn="0" w:lastRowFirstColumn="0" w:lastRowLastColumn="0"/>
               <w:rPr>
-                <w:rFonts w:ascii="Arial" w:hAnsi="Arial" w:cs="Arial"/>
-                <w:sz w:val="24"/>
+                <w:rFonts w:cs="Arial"/>
                 <w:szCs w:val="24"/>
               </w:rPr>
             </w:pPr>
@@ -2681,11 +2784,9 @@
           </w:tcPr>
           <w:p>
             <w:pPr>
-              <w:jc w:val="both"/>
               <w:cnfStyle w:val="000000100000" w:firstRow="0" w:lastRow="0" w:firstColumn="0" w:lastColumn="0" w:oddVBand="0" w:evenVBand="0" w:oddHBand="1" w:evenHBand="0" w:firstRowFirstColumn="0" w:firstRowLastColumn="0" w:lastRowFirstColumn="0" w:lastRowLastColumn="0"/>
               <w:rPr>
-                <w:rFonts w:ascii="Arial" w:hAnsi="Arial" w:cs="Arial"/>
-                <w:sz w:val="24"/>
+                <w:rFonts w:cs="Arial"/>
                 <w:szCs w:val="24"/>
               </w:rPr>
             </w:pPr>
@@ -2697,18 +2798,15 @@
           </w:tcPr>
           <w:p>
             <w:pPr>
-              <w:jc w:val="both"/>
               <w:cnfStyle w:val="000000100000" w:firstRow="0" w:lastRow="0" w:firstColumn="0" w:lastColumn="0" w:oddVBand="0" w:evenVBand="0" w:oddHBand="1" w:evenHBand="0" w:firstRowFirstColumn="0" w:firstRowLastColumn="0" w:lastRowFirstColumn="0" w:lastRowLastColumn="0"/>
               <w:rPr>
-                <w:rFonts w:ascii="Arial" w:hAnsi="Arial" w:cs="Arial"/>
-                <w:sz w:val="24"/>
+                <w:rFonts w:cs="Arial"/>
                 <w:szCs w:val="24"/>
               </w:rPr>
             </w:pPr>
             <w:r>
               <w:rPr>
-                <w:rFonts w:ascii="Arial" w:hAnsi="Arial" w:cs="Arial"/>
-                <w:sz w:val="24"/>
+                <w:rFonts w:cs="Arial"/>
                 <w:szCs w:val="24"/>
               </w:rPr>
               <w:t>REUNION</w:t>
@@ -2724,17 +2822,14 @@
           </w:tcPr>
           <w:p>
             <w:pPr>
-              <w:jc w:val="both"/>
-              <w:rPr>
-                <w:rFonts w:ascii="Arial" w:hAnsi="Arial" w:cs="Arial"/>
-                <w:sz w:val="24"/>
+              <w:rPr>
+                <w:rFonts w:cs="Arial"/>
                 <w:szCs w:val="24"/>
               </w:rPr>
             </w:pPr>
             <w:r>
               <w:rPr>
-                <w:rFonts w:ascii="Arial" w:hAnsi="Arial" w:cs="Arial"/>
-                <w:sz w:val="24"/>
+                <w:rFonts w:cs="Arial"/>
                 <w:szCs w:val="24"/>
               </w:rPr>
               <w:t>2-4</w:t>
@@ -2747,11 +2842,9 @@
           </w:tcPr>
           <w:p>
             <w:pPr>
-              <w:jc w:val="both"/>
               <w:cnfStyle w:val="000000000000" w:firstRow="0" w:lastRow="0" w:firstColumn="0" w:lastColumn="0" w:oddVBand="0" w:evenVBand="0" w:oddHBand="0" w:evenHBand="0" w:firstRowFirstColumn="0" w:firstRowLastColumn="0" w:lastRowFirstColumn="0" w:lastRowLastColumn="0"/>
               <w:rPr>
-                <w:rFonts w:ascii="Arial" w:hAnsi="Arial" w:cs="Arial"/>
-                <w:sz w:val="24"/>
+                <w:rFonts w:cs="Arial"/>
                 <w:szCs w:val="24"/>
               </w:rPr>
             </w:pPr>
@@ -2763,11 +2856,9 @@
           </w:tcPr>
           <w:p>
             <w:pPr>
-              <w:jc w:val="both"/>
               <w:cnfStyle w:val="000000000000" w:firstRow="0" w:lastRow="0" w:firstColumn="0" w:lastColumn="0" w:oddVBand="0" w:evenVBand="0" w:oddHBand="0" w:evenHBand="0" w:firstRowFirstColumn="0" w:firstRowLastColumn="0" w:lastRowFirstColumn="0" w:lastRowLastColumn="0"/>
               <w:rPr>
-                <w:rFonts w:ascii="Arial" w:hAnsi="Arial" w:cs="Arial"/>
-                <w:sz w:val="24"/>
+                <w:rFonts w:cs="Arial"/>
                 <w:szCs w:val="24"/>
               </w:rPr>
             </w:pPr>
@@ -2779,18 +2870,15 @@
           </w:tcPr>
           <w:p>
             <w:pPr>
-              <w:jc w:val="both"/>
               <w:cnfStyle w:val="000000000000" w:firstRow="0" w:lastRow="0" w:firstColumn="0" w:lastColumn="0" w:oddVBand="0" w:evenVBand="0" w:oddHBand="0" w:evenHBand="0" w:firstRowFirstColumn="0" w:firstRowLastColumn="0" w:lastRowFirstColumn="0" w:lastRowLastColumn="0"/>
               <w:rPr>
-                <w:rFonts w:ascii="Arial" w:hAnsi="Arial" w:cs="Arial"/>
-                <w:sz w:val="24"/>
+                <w:rFonts w:cs="Arial"/>
                 <w:szCs w:val="24"/>
               </w:rPr>
             </w:pPr>
             <w:r>
               <w:rPr>
-                <w:rFonts w:ascii="Arial" w:hAnsi="Arial" w:cs="Arial"/>
-                <w:sz w:val="24"/>
+                <w:rFonts w:cs="Arial"/>
                 <w:szCs w:val="24"/>
               </w:rPr>
               <w:t>REUNION</w:t>
@@ -2803,11 +2891,9 @@
           </w:tcPr>
           <w:p>
             <w:pPr>
-              <w:jc w:val="both"/>
               <w:cnfStyle w:val="000000000000" w:firstRow="0" w:lastRow="0" w:firstColumn="0" w:lastColumn="0" w:oddVBand="0" w:evenVBand="0" w:oddHBand="0" w:evenHBand="0" w:firstRowFirstColumn="0" w:firstRowLastColumn="0" w:lastRowFirstColumn="0" w:lastRowLastColumn="0"/>
               <w:rPr>
-                <w:rFonts w:ascii="Arial" w:hAnsi="Arial" w:cs="Arial"/>
-                <w:sz w:val="24"/>
+                <w:rFonts w:cs="Arial"/>
                 <w:szCs w:val="24"/>
               </w:rPr>
             </w:pPr>
@@ -2819,11 +2905,9 @@
           </w:tcPr>
           <w:p>
             <w:pPr>
-              <w:jc w:val="both"/>
               <w:cnfStyle w:val="000000000000" w:firstRow="0" w:lastRow="0" w:firstColumn="0" w:lastColumn="0" w:oddVBand="0" w:evenVBand="0" w:oddHBand="0" w:evenHBand="0" w:firstRowFirstColumn="0" w:firstRowLastColumn="0" w:lastRowFirstColumn="0" w:lastRowLastColumn="0"/>
               <w:rPr>
-                <w:rFonts w:ascii="Arial" w:hAnsi="Arial" w:cs="Arial"/>
-                <w:sz w:val="24"/>
+                <w:rFonts w:cs="Arial"/>
                 <w:szCs w:val="24"/>
               </w:rPr>
             </w:pPr>
@@ -2841,19 +2925,17 @@
           </w:tcPr>
           <w:p>
             <w:pPr>
-              <w:jc w:val="both"/>
-              <w:rPr>
-                <w:rFonts w:ascii="Arial" w:hAnsi="Arial" w:cs="Arial"/>
-                <w:sz w:val="24"/>
+              <w:rPr>
+                <w:rFonts w:cs="Arial"/>
                 <w:szCs w:val="24"/>
               </w:rPr>
             </w:pPr>
             <w:r>
               <w:rPr>
-                <w:rFonts w:ascii="Arial" w:hAnsi="Arial" w:cs="Arial"/>
-                <w:sz w:val="24"/>
-                <w:szCs w:val="24"/>
-              </w:rPr>
+                <w:rFonts w:cs="Arial"/>
+                <w:szCs w:val="24"/>
+              </w:rPr>
+              <w:lastRenderedPageBreak/>
               <w:t>4-6</w:t>
             </w:r>
           </w:p>
@@ -2864,11 +2946,9 @@
           </w:tcPr>
           <w:p>
             <w:pPr>
-              <w:jc w:val="both"/>
               <w:cnfStyle w:val="000000100000" w:firstRow="0" w:lastRow="0" w:firstColumn="0" w:lastColumn="0" w:oddVBand="0" w:evenVBand="0" w:oddHBand="1" w:evenHBand="0" w:firstRowFirstColumn="0" w:firstRowLastColumn="0" w:lastRowFirstColumn="0" w:lastRowLastColumn="0"/>
               <w:rPr>
-                <w:rFonts w:ascii="Arial" w:hAnsi="Arial" w:cs="Arial"/>
-                <w:sz w:val="24"/>
+                <w:rFonts w:cs="Arial"/>
                 <w:szCs w:val="24"/>
               </w:rPr>
             </w:pPr>
@@ -2880,11 +2960,9 @@
           </w:tcPr>
           <w:p>
             <w:pPr>
-              <w:jc w:val="both"/>
               <w:cnfStyle w:val="000000100000" w:firstRow="0" w:lastRow="0" w:firstColumn="0" w:lastColumn="0" w:oddVBand="0" w:evenVBand="0" w:oddHBand="1" w:evenHBand="0" w:firstRowFirstColumn="0" w:firstRowLastColumn="0" w:lastRowFirstColumn="0" w:lastRowLastColumn="0"/>
               <w:rPr>
-                <w:rFonts w:ascii="Arial" w:hAnsi="Arial" w:cs="Arial"/>
-                <w:sz w:val="24"/>
+                <w:rFonts w:cs="Arial"/>
                 <w:szCs w:val="24"/>
               </w:rPr>
             </w:pPr>
@@ -2896,18 +2974,15 @@
           </w:tcPr>
           <w:p>
             <w:pPr>
-              <w:jc w:val="both"/>
               <w:cnfStyle w:val="000000100000" w:firstRow="0" w:lastRow="0" w:firstColumn="0" w:lastColumn="0" w:oddVBand="0" w:evenVBand="0" w:oddHBand="1" w:evenHBand="0" w:firstRowFirstColumn="0" w:firstRowLastColumn="0" w:lastRowFirstColumn="0" w:lastRowLastColumn="0"/>
               <w:rPr>
-                <w:rFonts w:ascii="Arial" w:hAnsi="Arial" w:cs="Arial"/>
-                <w:sz w:val="24"/>
+                <w:rFonts w:cs="Arial"/>
                 <w:szCs w:val="24"/>
               </w:rPr>
             </w:pPr>
             <w:r>
               <w:rPr>
-                <w:rFonts w:ascii="Arial" w:hAnsi="Arial" w:cs="Arial"/>
-                <w:sz w:val="24"/>
+                <w:rFonts w:cs="Arial"/>
                 <w:szCs w:val="24"/>
               </w:rPr>
               <w:t>REUNION</w:t>
@@ -2920,11 +2995,9 @@
           </w:tcPr>
           <w:p>
             <w:pPr>
-              <w:jc w:val="both"/>
               <w:cnfStyle w:val="000000100000" w:firstRow="0" w:lastRow="0" w:firstColumn="0" w:lastColumn="0" w:oddVBand="0" w:evenVBand="0" w:oddHBand="1" w:evenHBand="0" w:firstRowFirstColumn="0" w:firstRowLastColumn="0" w:lastRowFirstColumn="0" w:lastRowLastColumn="0"/>
               <w:rPr>
-                <w:rFonts w:ascii="Arial" w:hAnsi="Arial" w:cs="Arial"/>
-                <w:sz w:val="24"/>
+                <w:rFonts w:cs="Arial"/>
                 <w:szCs w:val="24"/>
               </w:rPr>
             </w:pPr>
@@ -2936,11 +3009,9 @@
           </w:tcPr>
           <w:p>
             <w:pPr>
-              <w:jc w:val="both"/>
               <w:cnfStyle w:val="000000100000" w:firstRow="0" w:lastRow="0" w:firstColumn="0" w:lastColumn="0" w:oddVBand="0" w:evenVBand="0" w:oddHBand="1" w:evenHBand="0" w:firstRowFirstColumn="0" w:firstRowLastColumn="0" w:lastRowFirstColumn="0" w:lastRowLastColumn="0"/>
               <w:rPr>
-                <w:rFonts w:ascii="Arial" w:hAnsi="Arial" w:cs="Arial"/>
-                <w:sz w:val="24"/>
+                <w:rFonts w:cs="Arial"/>
                 <w:szCs w:val="24"/>
               </w:rPr>
             </w:pPr>
@@ -2955,17 +3026,14 @@
           </w:tcPr>
           <w:p>
             <w:pPr>
-              <w:jc w:val="both"/>
-              <w:rPr>
-                <w:rFonts w:ascii="Arial" w:hAnsi="Arial" w:cs="Arial"/>
-                <w:sz w:val="24"/>
+              <w:rPr>
+                <w:rFonts w:cs="Arial"/>
                 <w:szCs w:val="24"/>
               </w:rPr>
             </w:pPr>
             <w:r>
               <w:rPr>
-                <w:rFonts w:ascii="Arial" w:hAnsi="Arial" w:cs="Arial"/>
-                <w:sz w:val="24"/>
+                <w:rFonts w:cs="Arial"/>
                 <w:szCs w:val="24"/>
               </w:rPr>
               <w:t>6-8</w:t>
@@ -2978,11 +3046,9 @@
           </w:tcPr>
           <w:p>
             <w:pPr>
-              <w:jc w:val="both"/>
               <w:cnfStyle w:val="000000000000" w:firstRow="0" w:lastRow="0" w:firstColumn="0" w:lastColumn="0" w:oddVBand="0" w:evenVBand="0" w:oddHBand="0" w:evenHBand="0" w:firstRowFirstColumn="0" w:firstRowLastColumn="0" w:lastRowFirstColumn="0" w:lastRowLastColumn="0"/>
               <w:rPr>
-                <w:rFonts w:ascii="Arial" w:hAnsi="Arial" w:cs="Arial"/>
-                <w:sz w:val="24"/>
+                <w:rFonts w:cs="Arial"/>
                 <w:szCs w:val="24"/>
               </w:rPr>
             </w:pPr>
@@ -2994,11 +3060,9 @@
           </w:tcPr>
           <w:p>
             <w:pPr>
-              <w:jc w:val="both"/>
               <w:cnfStyle w:val="000000000000" w:firstRow="0" w:lastRow="0" w:firstColumn="0" w:lastColumn="0" w:oddVBand="0" w:evenVBand="0" w:oddHBand="0" w:evenHBand="0" w:firstRowFirstColumn="0" w:firstRowLastColumn="0" w:lastRowFirstColumn="0" w:lastRowLastColumn="0"/>
               <w:rPr>
-                <w:rFonts w:ascii="Arial" w:hAnsi="Arial" w:cs="Arial"/>
-                <w:sz w:val="24"/>
+                <w:rFonts w:cs="Arial"/>
                 <w:szCs w:val="24"/>
               </w:rPr>
             </w:pPr>
@@ -3010,11 +3074,9 @@
           </w:tcPr>
           <w:p>
             <w:pPr>
-              <w:jc w:val="both"/>
               <w:cnfStyle w:val="000000000000" w:firstRow="0" w:lastRow="0" w:firstColumn="0" w:lastColumn="0" w:oddVBand="0" w:evenVBand="0" w:oddHBand="0" w:evenHBand="0" w:firstRowFirstColumn="0" w:firstRowLastColumn="0" w:lastRowFirstColumn="0" w:lastRowLastColumn="0"/>
               <w:rPr>
-                <w:rFonts w:ascii="Arial" w:hAnsi="Arial" w:cs="Arial"/>
-                <w:sz w:val="24"/>
+                <w:rFonts w:cs="Arial"/>
                 <w:szCs w:val="24"/>
               </w:rPr>
             </w:pPr>
@@ -3026,11 +3088,9 @@
           </w:tcPr>
           <w:p>
             <w:pPr>
-              <w:jc w:val="both"/>
               <w:cnfStyle w:val="000000000000" w:firstRow="0" w:lastRow="0" w:firstColumn="0" w:lastColumn="0" w:oddVBand="0" w:evenVBand="0" w:oddHBand="0" w:evenHBand="0" w:firstRowFirstColumn="0" w:firstRowLastColumn="0" w:lastRowFirstColumn="0" w:lastRowLastColumn="0"/>
               <w:rPr>
-                <w:rFonts w:ascii="Arial" w:hAnsi="Arial" w:cs="Arial"/>
-                <w:sz w:val="24"/>
+                <w:rFonts w:cs="Arial"/>
                 <w:szCs w:val="24"/>
               </w:rPr>
             </w:pPr>
@@ -3042,11 +3102,9 @@
           </w:tcPr>
           <w:p>
             <w:pPr>
-              <w:jc w:val="both"/>
               <w:cnfStyle w:val="000000000000" w:firstRow="0" w:lastRow="0" w:firstColumn="0" w:lastColumn="0" w:oddVBand="0" w:evenVBand="0" w:oddHBand="0" w:evenHBand="0" w:firstRowFirstColumn="0" w:firstRowLastColumn="0" w:lastRowFirstColumn="0" w:lastRowLastColumn="0"/>
               <w:rPr>
-                <w:rFonts w:ascii="Arial" w:hAnsi="Arial" w:cs="Arial"/>
-                <w:sz w:val="24"/>
+                <w:rFonts w:cs="Arial"/>
                 <w:szCs w:val="24"/>
               </w:rPr>
             </w:pPr>
@@ -3056,10 +3114,8 @@
     </w:tbl>
     <w:p>
       <w:pPr>
-        <w:jc w:val="both"/>
-        <w:rPr>
-          <w:rFonts w:ascii="Arial" w:hAnsi="Arial" w:cs="Arial"/>
-          <w:sz w:val="24"/>
+        <w:rPr>
+          <w:rFonts w:cs="Arial"/>
           <w:szCs w:val="24"/>
         </w:rPr>
       </w:pPr>
@@ -3303,6 +3359,93 @@
     </w:lvl>
   </w:abstractNum>
   <w:abstractNum w:abstractNumId="2" w15:restartNumberingAfterBreak="0">
+    <w:nsid w:val="3284279B"/>
+    <w:multiLevelType w:val="hybridMultilevel"/>
+    <w:tmpl w:val="50C2818E"/>
+    <w:lvl w:ilvl="0" w:tplc="3ABA5ABC">
+      <w:start w:val="1"/>
+      <w:numFmt w:val="decimal"/>
+      <w:pStyle w:val="Ttulo1"/>
+      <w:lvlText w:val="%1."/>
+      <w:lvlJc w:val="left"/>
+      <w:pPr>
+        <w:ind w:left="720" w:hanging="360"/>
+      </w:pPr>
+    </w:lvl>
+    <w:lvl w:ilvl="1" w:tplc="240A0019" w:tentative="1">
+      <w:start w:val="1"/>
+      <w:numFmt w:val="lowerLetter"/>
+      <w:lvlText w:val="%2."/>
+      <w:lvlJc w:val="left"/>
+      <w:pPr>
+        <w:ind w:left="1440" w:hanging="360"/>
+      </w:pPr>
+    </w:lvl>
+    <w:lvl w:ilvl="2" w:tplc="240A001B" w:tentative="1">
+      <w:start w:val="1"/>
+      <w:numFmt w:val="lowerRoman"/>
+      <w:lvlText w:val="%3."/>
+      <w:lvlJc w:val="right"/>
+      <w:pPr>
+        <w:ind w:left="2160" w:hanging="180"/>
+      </w:pPr>
+    </w:lvl>
+    <w:lvl w:ilvl="3" w:tplc="240A000F" w:tentative="1">
+      <w:start w:val="1"/>
+      <w:numFmt w:val="decimal"/>
+      <w:lvlText w:val="%4."/>
+      <w:lvlJc w:val="left"/>
+      <w:pPr>
+        <w:ind w:left="2880" w:hanging="360"/>
+      </w:pPr>
+    </w:lvl>
+    <w:lvl w:ilvl="4" w:tplc="240A0019" w:tentative="1">
+      <w:start w:val="1"/>
+      <w:numFmt w:val="lowerLetter"/>
+      <w:lvlText w:val="%5."/>
+      <w:lvlJc w:val="left"/>
+      <w:pPr>
+        <w:ind w:left="3600" w:hanging="360"/>
+      </w:pPr>
+    </w:lvl>
+    <w:lvl w:ilvl="5" w:tplc="240A001B" w:tentative="1">
+      <w:start w:val="1"/>
+      <w:numFmt w:val="lowerRoman"/>
+      <w:lvlText w:val="%6."/>
+      <w:lvlJc w:val="right"/>
+      <w:pPr>
+        <w:ind w:left="4320" w:hanging="180"/>
+      </w:pPr>
+    </w:lvl>
+    <w:lvl w:ilvl="6" w:tplc="240A000F" w:tentative="1">
+      <w:start w:val="1"/>
+      <w:numFmt w:val="decimal"/>
+      <w:lvlText w:val="%7."/>
+      <w:lvlJc w:val="left"/>
+      <w:pPr>
+        <w:ind w:left="5040" w:hanging="360"/>
+      </w:pPr>
+    </w:lvl>
+    <w:lvl w:ilvl="7" w:tplc="240A0019" w:tentative="1">
+      <w:start w:val="1"/>
+      <w:numFmt w:val="lowerLetter"/>
+      <w:lvlText w:val="%8."/>
+      <w:lvlJc w:val="left"/>
+      <w:pPr>
+        <w:ind w:left="5760" w:hanging="360"/>
+      </w:pPr>
+    </w:lvl>
+    <w:lvl w:ilvl="8" w:tplc="240A001B" w:tentative="1">
+      <w:start w:val="1"/>
+      <w:numFmt w:val="lowerRoman"/>
+      <w:lvlText w:val="%9."/>
+      <w:lvlJc w:val="right"/>
+      <w:pPr>
+        <w:ind w:left="6480" w:hanging="180"/>
+      </w:pPr>
+    </w:lvl>
+  </w:abstractNum>
+  <w:abstractNum w:abstractNumId="3" w15:restartNumberingAfterBreak="0">
     <w:nsid w:val="399E33AE"/>
     <w:multiLevelType w:val="hybridMultilevel"/>
     <w:tmpl w:val="A39C12D6"/>
@@ -3415,7 +3558,7 @@
       </w:rPr>
     </w:lvl>
   </w:abstractNum>
-  <w:abstractNum w:abstractNumId="3" w15:restartNumberingAfterBreak="0">
+  <w:abstractNum w:abstractNumId="4" w15:restartNumberingAfterBreak="0">
     <w:nsid w:val="46DB0A46"/>
     <w:multiLevelType w:val="hybridMultilevel"/>
     <w:tmpl w:val="CB483C54"/>
@@ -3527,7 +3670,7 @@
       </w:rPr>
     </w:lvl>
   </w:abstractNum>
-  <w:abstractNum w:abstractNumId="4" w15:restartNumberingAfterBreak="0">
+  <w:abstractNum w:abstractNumId="5" w15:restartNumberingAfterBreak="0">
     <w:nsid w:val="5E095A6F"/>
     <w:multiLevelType w:val="hybridMultilevel"/>
     <w:tmpl w:val="40A42856"/>
@@ -3641,18 +3784,21 @@
     </w:lvl>
   </w:abstractNum>
   <w:num w:numId="1">
-    <w:abstractNumId w:val="3"/>
+    <w:abstractNumId w:val="4"/>
   </w:num>
   <w:num w:numId="2">
     <w:abstractNumId w:val="1"/>
   </w:num>
   <w:num w:numId="3">
-    <w:abstractNumId w:val="4"/>
+    <w:abstractNumId w:val="5"/>
   </w:num>
   <w:num w:numId="4">
     <w:abstractNumId w:val="0"/>
   </w:num>
   <w:num w:numId="5">
+    <w:abstractNumId w:val="3"/>
+  </w:num>
+  <w:num w:numId="6">
     <w:abstractNumId w:val="2"/>
   </w:num>
 </w:numbering>
@@ -3664,12 +3810,16 @@
     <w:rPrDefault>
       <w:rPr>
         <w:rFonts w:asciiTheme="minorHAnsi" w:eastAsiaTheme="minorHAnsi" w:hAnsiTheme="minorHAnsi" w:cstheme="minorBidi"/>
-        <w:sz w:val="22"/>
-        <w:szCs w:val="22"/>
+        <w:sz w:val="44"/>
+        <w:szCs w:val="44"/>
         <w:lang w:val="es-CO" w:eastAsia="en-US" w:bidi="ar-SA"/>
       </w:rPr>
     </w:rPrDefault>
-    <w:pPrDefault/>
+    <w:pPrDefault>
+      <w:pPr>
+        <w:spacing w:after="160" w:line="259" w:lineRule="auto"/>
+      </w:pPr>
+    </w:pPrDefault>
   </w:docDefaults>
   <w:latentStyles w:defLockedState="0" w:defUIPriority="99" w:defSemiHidden="0" w:defUnhideWhenUsed="0" w:defQFormat="0" w:count="376">
     <w:lsdException w:name="Normal" w:uiPriority="0" w:qFormat="1"/>
@@ -3777,6 +3927,7 @@
     <w:lsdException w:name="HTML Sample" w:semiHidden="1" w:unhideWhenUsed="1"/>
     <w:lsdException w:name="HTML Typewriter" w:semiHidden="1" w:unhideWhenUsed="1"/>
     <w:lsdException w:name="HTML Variable" w:semiHidden="1" w:unhideWhenUsed="1"/>
+    <w:lsdException w:name="Normal Table" w:semiHidden="1" w:unhideWhenUsed="1"/>
     <w:lsdException w:name="annotation subject" w:semiHidden="1" w:unhideWhenUsed="1"/>
     <w:lsdException w:name="No List" w:semiHidden="1" w:unhideWhenUsed="1"/>
     <w:lsdException w:name="Outline List 1" w:semiHidden="1" w:unhideWhenUsed="1"/>
@@ -3819,8 +3970,11 @@
     <w:lsdException w:name="Table Contemporary" w:semiHidden="1" w:unhideWhenUsed="1"/>
     <w:lsdException w:name="Table Elegant" w:semiHidden="1" w:unhideWhenUsed="1"/>
     <w:lsdException w:name="Table Professional" w:semiHidden="1" w:unhideWhenUsed="1"/>
+    <w:lsdException w:name="Table Subtle 1" w:semiHidden="1" w:unhideWhenUsed="1"/>
     <w:lsdException w:name="Table Subtle 2" w:semiHidden="1" w:unhideWhenUsed="1"/>
     <w:lsdException w:name="Table Web 1" w:semiHidden="1" w:unhideWhenUsed="1"/>
+    <w:lsdException w:name="Table Web 2" w:semiHidden="1" w:unhideWhenUsed="1"/>
+    <w:lsdException w:name="Table Web 3" w:semiHidden="1" w:unhideWhenUsed="1"/>
     <w:lsdException w:name="Balloon Text" w:semiHidden="1" w:unhideWhenUsed="1"/>
     <w:lsdException w:name="Table Grid" w:uiPriority="39"/>
     <w:lsdException w:name="Table Theme" w:semiHidden="1" w:unhideWhenUsed="1"/>
@@ -4048,11 +4202,44 @@
   <w:style w:type="paragraph" w:default="1" w:styleId="Normal">
     <w:name w:val="Normal"/>
     <w:qFormat/>
+    <w:rsid w:val="004D5A3A"/>
+    <w:pPr>
+      <w:spacing w:line="240" w:lineRule="auto"/>
+      <w:jc w:val="both"/>
+    </w:pPr>
+    <w:rPr>
+      <w:rFonts w:ascii="Arial" w:hAnsi="Arial"/>
+      <w:sz w:val="24"/>
+    </w:rPr>
+  </w:style>
+  <w:style w:type="paragraph" w:styleId="Ttulo1">
+    <w:name w:val="heading 1"/>
+    <w:basedOn w:val="Normal"/>
+    <w:next w:val="Normal"/>
+    <w:link w:val="Ttulo1Car"/>
+    <w:uiPriority w:val="9"/>
+    <w:qFormat/>
+    <w:rsid w:val="004D5A3A"/>
+    <w:pPr>
+      <w:keepNext/>
+      <w:keepLines/>
+      <w:numPr>
+        <w:numId w:val="6"/>
+      </w:numPr>
+      <w:spacing w:before="240" w:after="0"/>
+      <w:ind w:left="360"/>
+      <w:outlineLvl w:val="0"/>
+    </w:pPr>
+    <w:rPr>
+      <w:rFonts w:eastAsiaTheme="majorEastAsia" w:cstheme="majorBidi"/>
+      <w:color w:val="000000" w:themeColor="text1"/>
+      <w:sz w:val="32"/>
+      <w:szCs w:val="32"/>
+    </w:rPr>
   </w:style>
   <w:style w:type="character" w:default="1" w:styleId="Fuentedeprrafopredeter">
     <w:name w:val="Default Paragraph Font"/>
     <w:uiPriority w:val="1"/>
-    <w:semiHidden/>
     <w:unhideWhenUsed/>
   </w:style>
   <w:style w:type="table" w:default="1" w:styleId="Tablanormal">
@@ -4301,6 +4488,80 @@
       <w:color w:val="605E5C"/>
       <w:shd w:val="clear" w:color="auto" w:fill="E1DFDD"/>
     </w:rPr>
+  </w:style>
+  <w:style w:type="character" w:customStyle="1" w:styleId="Ttulo1Car">
+    <w:name w:val="Título 1 Car"/>
+    <w:basedOn w:val="Fuentedeprrafopredeter"/>
+    <w:link w:val="Ttulo1"/>
+    <w:uiPriority w:val="9"/>
+    <w:rsid w:val="004D5A3A"/>
+    <w:rPr>
+      <w:rFonts w:ascii="Arial" w:eastAsiaTheme="majorEastAsia" w:hAnsi="Arial" w:cstheme="majorBidi"/>
+      <w:color w:val="000000" w:themeColor="text1"/>
+      <w:sz w:val="32"/>
+      <w:szCs w:val="32"/>
+    </w:rPr>
+  </w:style>
+  <w:style w:type="paragraph" w:styleId="TtuloTDC">
+    <w:name w:val="TOC Heading"/>
+    <w:basedOn w:val="Ttulo1"/>
+    <w:next w:val="Normal"/>
+    <w:uiPriority w:val="39"/>
+    <w:unhideWhenUsed/>
+    <w:qFormat/>
+    <w:rsid w:val="00A976A4"/>
+    <w:pPr>
+      <w:outlineLvl w:val="9"/>
+    </w:pPr>
+    <w:rPr>
+      <w:lang w:eastAsia="es-CO"/>
+    </w:rPr>
+  </w:style>
+  <w:style w:type="paragraph" w:styleId="Ttulo">
+    <w:name w:val="Title"/>
+    <w:basedOn w:val="Normal"/>
+    <w:next w:val="Normal"/>
+    <w:link w:val="TtuloCar"/>
+    <w:uiPriority w:val="10"/>
+    <w:qFormat/>
+    <w:rsid w:val="00DC6B72"/>
+    <w:pPr>
+      <w:spacing w:after="0"/>
+      <w:contextualSpacing/>
+    </w:pPr>
+    <w:rPr>
+      <w:rFonts w:asciiTheme="majorHAnsi" w:eastAsiaTheme="majorEastAsia" w:hAnsiTheme="majorHAnsi" w:cstheme="majorBidi"/>
+      <w:spacing w:val="-10"/>
+      <w:kern w:val="28"/>
+      <w:sz w:val="56"/>
+      <w:szCs w:val="56"/>
+    </w:rPr>
+  </w:style>
+  <w:style w:type="character" w:customStyle="1" w:styleId="TtuloCar">
+    <w:name w:val="Título Car"/>
+    <w:basedOn w:val="Fuentedeprrafopredeter"/>
+    <w:link w:val="Ttulo"/>
+    <w:uiPriority w:val="10"/>
+    <w:rsid w:val="00DC6B72"/>
+    <w:rPr>
+      <w:rFonts w:asciiTheme="majorHAnsi" w:eastAsiaTheme="majorEastAsia" w:hAnsiTheme="majorHAnsi" w:cstheme="majorBidi"/>
+      <w:spacing w:val="-10"/>
+      <w:kern w:val="28"/>
+      <w:sz w:val="56"/>
+      <w:szCs w:val="56"/>
+    </w:rPr>
+  </w:style>
+  <w:style w:type="paragraph" w:styleId="TDC1">
+    <w:name w:val="toc 1"/>
+    <w:basedOn w:val="Normal"/>
+    <w:next w:val="Normal"/>
+    <w:autoRedefine/>
+    <w:uiPriority w:val="39"/>
+    <w:unhideWhenUsed/>
+    <w:rsid w:val="00DC6B72"/>
+    <w:pPr>
+      <w:spacing w:after="100"/>
+    </w:pPr>
   </w:style>
 </w:styles>
 </file>
@@ -4564,4 +4825,16 @@
     </a:ext>
   </a:extLst>
 </a:theme>
+</file>
+
+<file path=customXml/item1.xml><?xml version="1.0" encoding="utf-8"?>
+<b:Sources xmlns:b="http://schemas.openxmlformats.org/officeDocument/2006/bibliography" xmlns="http://schemas.openxmlformats.org/officeDocument/2006/bibliography" SelectedStyle="\APASixthEditionOfficeOnline.xsl" StyleName="APA" Version="6"/>
+</file>
+
+<file path=customXml/itemProps1.xml><?xml version="1.0" encoding="utf-8"?>
+<ds:datastoreItem xmlns:ds="http://schemas.openxmlformats.org/officeDocument/2006/customXml" ds:itemID="{F6971DF5-3FD9-445C-87DA-994F09C928D4}">
+  <ds:schemaRefs>
+    <ds:schemaRef ds:uri="http://schemas.openxmlformats.org/officeDocument/2006/bibliography"/>
+  </ds:schemaRefs>
+</ds:datastoreItem>
 </file>
</xml_diff>